<commit_message>
[Planning]  Ke hoach du an
</commit_message>
<xml_diff>
--- a/[Planning]  Ke hoach du an.docx
+++ b/[Planning]  Ke hoach du an.docx
@@ -573,6 +573,59 @@
           <w:szCs w:val="24"/>
         </w:rPr>
       </w:pPr>
+    </w:p>
+    <w:p>
+      <w:pPr>
+        <w:spacing w:before="0" w:beforeAutospacing="0" w:after="0" w:afterAutospacing="0" w:line="240" w:lineRule="auto"/>
+        <w:jc w:val="left"/>
+        <w:rPr>
+          <w:b/>
+          <w:sz w:val="24"/>
+          <w:szCs w:val="24"/>
+        </w:rPr>
+      </w:pPr>
+    </w:p>
+    <w:p>
+      <w:pPr>
+        <w:spacing w:before="0" w:beforeAutospacing="0" w:after="0" w:afterAutospacing="0" w:line="240" w:lineRule="auto"/>
+        <w:jc w:val="left"/>
+        <w:rPr>
+          <w:b/>
+          <w:sz w:val="24"/>
+          <w:szCs w:val="24"/>
+        </w:rPr>
+      </w:pPr>
+    </w:p>
+    <w:p>
+      <w:pPr>
+        <w:spacing w:before="0" w:beforeAutospacing="0" w:after="0" w:afterAutospacing="0" w:line="240" w:lineRule="auto"/>
+        <w:jc w:val="left"/>
+        <w:rPr>
+          <w:b/>
+          <w:sz w:val="24"/>
+          <w:szCs w:val="24"/>
+        </w:rPr>
+      </w:pPr>
+      <w:r>
+        <w:rPr>
+          <w:b/>
+          <w:sz w:val="24"/>
+          <w:szCs w:val="24"/>
+        </w:rPr>
+        <w:t>Hà Nội, [tháng/năm]</w:t>
+      </w:r>
+    </w:p>
+    <w:p>
+      <w:pPr>
+        <w:spacing w:before="0" w:beforeAutospacing="0" w:after="160" w:afterAutospacing="0" w:line="259" w:lineRule="auto"/>
+        <w:ind w:firstLine="0"/>
+        <w:jc w:val="left"/>
+        <w:rPr>
+          <w:b/>
+          <w:sz w:val="24"/>
+          <w:szCs w:val="24"/>
+        </w:rPr>
+      </w:pPr>
       <w:r>
         <w:rPr>
           <w:b/>
@@ -592,36 +645,6 @@
           <w:szCs w:val="24"/>
         </w:rPr>
       </w:pPr>
-    </w:p>
-    <w:p>
-      <w:pPr>
-        <w:spacing w:before="0" w:beforeAutospacing="0" w:after="0" w:afterAutospacing="0" w:line="240" w:lineRule="auto"/>
-        <w:jc w:val="left"/>
-        <w:rPr>
-          <w:b/>
-          <w:sz w:val="24"/>
-          <w:szCs w:val="24"/>
-        </w:rPr>
-      </w:pPr>
-    </w:p>
-    <w:p>
-      <w:pPr>
-        <w:spacing w:before="0" w:beforeAutospacing="0" w:after="0" w:afterAutospacing="0" w:line="240" w:lineRule="auto"/>
-        <w:jc w:val="left"/>
-        <w:rPr>
-          <w:b/>
-          <w:sz w:val="24"/>
-          <w:szCs w:val="24"/>
-        </w:rPr>
-      </w:pPr>
-      <w:r>
-        <w:rPr>
-          <w:b/>
-          <w:sz w:val="24"/>
-          <w:szCs w:val="24"/>
-        </w:rPr>
-        <w:t>Hà Nội, [tháng/năm]</w:t>
-      </w:r>
     </w:p>
     <w:p>
       <w:pPr>
@@ -5773,21 +5796,7 @@
         <w:rPr>
           <w:szCs w:val="24"/>
         </w:rPr>
-        <w:t xml:space="preserve">Thông tin </w:t>
-      </w:r>
-      <w:proofErr w:type="gramStart"/>
-      <w:r>
-        <w:rPr>
-          <w:szCs w:val="24"/>
-        </w:rPr>
-        <w:t>chung</w:t>
-      </w:r>
-      <w:proofErr w:type="gramEnd"/>
-      <w:r>
-        <w:rPr>
-          <w:szCs w:val="24"/>
-        </w:rPr>
-        <w:t xml:space="preserve"> về dự án</w:t>
+        <w:t>Thông tin chung về dự án</w:t>
       </w:r>
       <w:bookmarkEnd w:id="4"/>
       <w:bookmarkEnd w:id="5"/>
@@ -6494,21 +6503,7 @@
         <w:rPr>
           <w:szCs w:val="24"/>
         </w:rPr>
-        <w:t xml:space="preserve">Phạm </w:t>
-      </w:r>
-      <w:proofErr w:type="gramStart"/>
-      <w:r>
-        <w:rPr>
-          <w:szCs w:val="24"/>
-        </w:rPr>
-        <w:t>vi</w:t>
-      </w:r>
-      <w:proofErr w:type="gramEnd"/>
-      <w:r>
-        <w:rPr>
-          <w:szCs w:val="24"/>
-        </w:rPr>
-        <w:t xml:space="preserve"> dự án</w:t>
+        <w:t>Phạm vi dự án</w:t>
       </w:r>
       <w:bookmarkEnd w:id="6"/>
       <w:bookmarkEnd w:id="7"/>
@@ -6733,15 +6728,15 @@
           <w:szCs w:val="24"/>
         </w:rPr>
       </w:pPr>
-      <w:bookmarkStart w:id="8" w:name="_Toc92869984"/>
-      <w:bookmarkStart w:id="9" w:name="_Toc210447111"/>
+      <w:bookmarkStart w:id="8" w:name="_Toc210447111"/>
+      <w:bookmarkStart w:id="9" w:name="_Toc92869984"/>
       <w:r>
         <w:rPr>
           <w:szCs w:val="24"/>
         </w:rPr>
         <w:t>Khái niệm, định nghĩa, từ viết tắt</w:t>
       </w:r>
-      <w:bookmarkEnd w:id="9"/>
+      <w:bookmarkEnd w:id="8"/>
     </w:p>
     <w:tbl>
       <w:tblPr>
@@ -6762,21 +6757,8 @@
         <w:gridCol w:w="1980"/>
         <w:gridCol w:w="3330"/>
         <w:gridCol w:w="3510"/>
-        <w:tblGridChange w:id="10">
-          <w:tblGrid>
-            <w:gridCol w:w="1980"/>
-            <w:gridCol w:w="3330"/>
-            <w:gridCol w:w="3510"/>
-          </w:tblGrid>
-        </w:tblGridChange>
       </w:tblGrid>
       <w:tr>
-        <w:tblPrEx>
-          <w:tblCellMar>
-            <w:top w:w="0" w:type="dxa"/>
-            <w:bottom w:w="0" w:type="dxa"/>
-          </w:tblCellMar>
-        </w:tblPrEx>
         <w:tc>
           <w:tcPr>
             <w:tcW w:w="1980" w:type="dxa"/>
@@ -6857,12 +6839,6 @@
         </w:tc>
       </w:tr>
       <w:tr>
-        <w:tblPrEx>
-          <w:tblCellMar>
-            <w:top w:w="0" w:type="dxa"/>
-            <w:bottom w:w="0" w:type="dxa"/>
-          </w:tblCellMar>
-        </w:tblPrEx>
         <w:tc>
           <w:tcPr>
             <w:tcW w:w="1980" w:type="dxa"/>
@@ -6910,12 +6886,6 @@
         </w:tc>
       </w:tr>
       <w:tr>
-        <w:tblPrEx>
-          <w:tblCellMar>
-            <w:top w:w="0" w:type="dxa"/>
-            <w:bottom w:w="0" w:type="dxa"/>
-          </w:tblCellMar>
-        </w:tblPrEx>
         <w:tc>
           <w:tcPr>
             <w:tcW w:w="1980" w:type="dxa"/>
@@ -6963,12 +6933,6 @@
         </w:tc>
       </w:tr>
       <w:tr>
-        <w:tblPrEx>
-          <w:tblCellMar>
-            <w:top w:w="0" w:type="dxa"/>
-            <w:bottom w:w="0" w:type="dxa"/>
-          </w:tblCellMar>
-        </w:tblPrEx>
         <w:tc>
           <w:tcPr>
             <w:tcW w:w="1980" w:type="dxa"/>
@@ -7016,12 +6980,6 @@
         </w:tc>
       </w:tr>
       <w:tr>
-        <w:tblPrEx>
-          <w:tblCellMar>
-            <w:top w:w="0" w:type="dxa"/>
-            <w:bottom w:w="0" w:type="dxa"/>
-          </w:tblCellMar>
-        </w:tblPrEx>
         <w:tc>
           <w:tcPr>
             <w:tcW w:w="1980" w:type="dxa"/>
@@ -7069,12 +7027,6 @@
         </w:tc>
       </w:tr>
       <w:tr>
-        <w:tblPrEx>
-          <w:tblCellMar>
-            <w:top w:w="0" w:type="dxa"/>
-            <w:bottom w:w="0" w:type="dxa"/>
-          </w:tblCellMar>
-        </w:tblPrEx>
         <w:tc>
           <w:tcPr>
             <w:tcW w:w="1980" w:type="dxa"/>
@@ -7122,12 +7074,6 @@
         </w:tc>
       </w:tr>
       <w:tr>
-        <w:tblPrEx>
-          <w:tblCellMar>
-            <w:top w:w="0" w:type="dxa"/>
-            <w:bottom w:w="0" w:type="dxa"/>
-          </w:tblCellMar>
-        </w:tblPrEx>
         <w:tc>
           <w:tcPr>
             <w:tcW w:w="1980" w:type="dxa"/>
@@ -7175,12 +7121,6 @@
         </w:tc>
       </w:tr>
       <w:tr>
-        <w:tblPrEx>
-          <w:tblCellMar>
-            <w:top w:w="0" w:type="dxa"/>
-            <w:bottom w:w="0" w:type="dxa"/>
-          </w:tblCellMar>
-        </w:tblPrEx>
         <w:tc>
           <w:tcPr>
             <w:tcW w:w="1980" w:type="dxa"/>
@@ -7242,17 +7182,17 @@
           <w:szCs w:val="24"/>
         </w:rPr>
       </w:pPr>
-      <w:bookmarkStart w:id="11" w:name="_Toc92869985"/>
-      <w:bookmarkStart w:id="12" w:name="_Toc210447112"/>
-      <w:bookmarkEnd w:id="8"/>
+      <w:bookmarkStart w:id="10" w:name="_Toc92869985"/>
+      <w:bookmarkStart w:id="11" w:name="_Toc210447112"/>
+      <w:bookmarkEnd w:id="9"/>
       <w:r>
         <w:rPr>
           <w:szCs w:val="24"/>
         </w:rPr>
         <w:t>TỔ CHỨC DỰ ÁN</w:t>
       </w:r>
+      <w:bookmarkEnd w:id="10"/>
       <w:bookmarkEnd w:id="11"/>
-      <w:bookmarkEnd w:id="12"/>
     </w:p>
     <w:p>
       <w:pPr>
@@ -7267,16 +7207,16 @@
           <w:szCs w:val="24"/>
         </w:rPr>
       </w:pPr>
-      <w:bookmarkStart w:id="13" w:name="_Toc92869986"/>
-      <w:bookmarkStart w:id="14" w:name="_Toc210447113"/>
+      <w:bookmarkStart w:id="12" w:name="_Toc92869986"/>
+      <w:bookmarkStart w:id="13" w:name="_Toc210447113"/>
       <w:r>
         <w:rPr>
           <w:szCs w:val="24"/>
         </w:rPr>
         <w:t>Sơ đồ tổ chức dự án</w:t>
       </w:r>
+      <w:bookmarkEnd w:id="12"/>
       <w:bookmarkEnd w:id="13"/>
-      <w:bookmarkEnd w:id="14"/>
       <w:r>
         <w:rPr>
           <w:szCs w:val="24"/>
@@ -7302,27 +7242,7 @@
           <w:sz w:val="24"/>
           <w:szCs w:val="24"/>
         </w:rPr>
-        <w:t xml:space="preserve">Sơ đồ tổ chức trong phạm </w:t>
-      </w:r>
-      <w:proofErr w:type="gramStart"/>
-      <w:r>
-        <w:rPr>
-          <w:rFonts w:ascii="Times New Roman" w:hAnsi="Times New Roman"/>
-          <w:i/>
-          <w:sz w:val="24"/>
-          <w:szCs w:val="24"/>
-        </w:rPr>
-        <w:t>vi</w:t>
-      </w:r>
-      <w:proofErr w:type="gramEnd"/>
-      <w:r>
-        <w:rPr>
-          <w:rFonts w:ascii="Times New Roman" w:hAnsi="Times New Roman"/>
-          <w:i/>
-          <w:sz w:val="24"/>
-          <w:szCs w:val="24"/>
-        </w:rPr>
-        <w:t xml:space="preserve"> dự án như sau:</w:t>
+        <w:t>Sơ đồ tổ chức trong phạm vi dự án như sau:</w:t>
       </w:r>
     </w:p>
     <w:p>
@@ -11295,7 +11215,7 @@
           <w:szCs w:val="24"/>
         </w:rPr>
       </w:pPr>
-      <w:bookmarkStart w:id="15" w:name="_Toc210447114"/>
+      <w:bookmarkStart w:id="14" w:name="_Toc210447114"/>
       <w:r>
         <w:rPr>
           <w:szCs w:val="24"/>
@@ -11303,7 +11223,7 @@
         <w:lastRenderedPageBreak/>
         <w:t>Các vai trò chính tham gia dự án</w:t>
       </w:r>
-      <w:bookmarkEnd w:id="15"/>
+      <w:bookmarkEnd w:id="14"/>
       <w:r>
         <w:rPr>
           <w:szCs w:val="24"/>
@@ -12576,7 +12496,7 @@
           <w:lang w:val="pt-BR"/>
         </w:rPr>
       </w:pPr>
-      <w:bookmarkStart w:id="16" w:name="_Toc210447115"/>
+      <w:bookmarkStart w:id="15" w:name="_Toc210447115"/>
       <w:r>
         <w:rPr>
           <w:szCs w:val="24"/>
@@ -12584,7 +12504,7 @@
         </w:rPr>
         <w:t>TIẾN TRÌNH THỰC HIỆN DỰ ÁN</w:t>
       </w:r>
-      <w:bookmarkEnd w:id="16"/>
+      <w:bookmarkEnd w:id="15"/>
       <w:r>
         <w:rPr>
           <w:szCs w:val="24"/>
@@ -12606,36 +12526,22 @@
           <w:szCs w:val="24"/>
         </w:rPr>
       </w:pPr>
-      <w:bookmarkStart w:id="17" w:name="_Toc210447116"/>
+      <w:bookmarkStart w:id="16" w:name="_Toc210447116"/>
       <w:r>
         <w:rPr>
           <w:szCs w:val="24"/>
         </w:rPr>
         <w:t xml:space="preserve">Các </w:t>
       </w:r>
-      <w:bookmarkStart w:id="18" w:name="_Toc92869997"/>
+      <w:bookmarkStart w:id="17" w:name="_Toc92869997"/>
       <w:r>
         <w:rPr>
           <w:szCs w:val="24"/>
         </w:rPr>
-        <w:t xml:space="preserve">mốc kiểm </w:t>
+        <w:t>mốc kiểm soát  dự án</w:t>
       </w:r>
-      <w:proofErr w:type="gramStart"/>
-      <w:r>
-        <w:rPr>
-          <w:szCs w:val="24"/>
-        </w:rPr>
-        <w:t>soát  dự</w:t>
-      </w:r>
-      <w:proofErr w:type="gramEnd"/>
-      <w:r>
-        <w:rPr>
-          <w:szCs w:val="24"/>
-        </w:rPr>
-        <w:t xml:space="preserve"> án</w:t>
-      </w:r>
+      <w:bookmarkEnd w:id="16"/>
       <w:bookmarkEnd w:id="17"/>
-      <w:bookmarkEnd w:id="18"/>
     </w:p>
     <w:tbl>
       <w:tblPr>
@@ -13481,16 +13387,16 @@
           <w:szCs w:val="24"/>
         </w:rPr>
       </w:pPr>
-      <w:bookmarkStart w:id="19" w:name="_Toc92870000"/>
-      <w:bookmarkStart w:id="20" w:name="_Toc210447117"/>
+      <w:bookmarkStart w:id="18" w:name="_Toc92870000"/>
+      <w:bookmarkStart w:id="19" w:name="_Toc210447117"/>
       <w:r>
         <w:rPr>
           <w:szCs w:val="24"/>
         </w:rPr>
         <w:t>NGUỒN LỰC DỰ ÁN</w:t>
       </w:r>
+      <w:bookmarkEnd w:id="18"/>
       <w:bookmarkEnd w:id="19"/>
-      <w:bookmarkEnd w:id="20"/>
       <w:r>
         <w:rPr>
           <w:szCs w:val="24"/>
@@ -13511,16 +13417,16 @@
           <w:szCs w:val="24"/>
         </w:rPr>
       </w:pPr>
-      <w:bookmarkStart w:id="21" w:name="_Toc92870002"/>
-      <w:bookmarkStart w:id="22" w:name="_Toc210447118"/>
+      <w:bookmarkStart w:id="20" w:name="_Toc92870002"/>
+      <w:bookmarkStart w:id="21" w:name="_Toc210447118"/>
       <w:r>
         <w:rPr>
           <w:szCs w:val="24"/>
         </w:rPr>
         <w:t>Yêu cầu về trang thiết bị, vật tư, vật liệu</w:t>
       </w:r>
+      <w:bookmarkEnd w:id="20"/>
       <w:bookmarkEnd w:id="21"/>
-      <w:bookmarkEnd w:id="22"/>
     </w:p>
     <w:p>
       <w:pPr>
@@ -13560,27 +13466,7 @@
           <w:sz w:val="24"/>
           <w:szCs w:val="24"/>
         </w:rPr>
-        <w:t xml:space="preserve">&gt; để đưa ra các yêu cầu về trang thiết bị, vật tư </w:t>
-      </w:r>
-      <w:proofErr w:type="gramStart"/>
-      <w:r>
-        <w:rPr>
-          <w:rFonts w:ascii="Times New Roman" w:hAnsi="Times New Roman"/>
-          <w:i/>
-          <w:sz w:val="24"/>
-          <w:szCs w:val="24"/>
-        </w:rPr>
-        <w:t>theo</w:t>
-      </w:r>
-      <w:proofErr w:type="gramEnd"/>
-      <w:r>
-        <w:rPr>
-          <w:rFonts w:ascii="Times New Roman" w:hAnsi="Times New Roman"/>
-          <w:i/>
-          <w:sz w:val="24"/>
-          <w:szCs w:val="24"/>
-        </w:rPr>
-        <w:t xml:space="preserve"> bảng dưới đây:</w:t>
+        <w:t>&gt; để đưa ra các yêu cầu về trang thiết bị, vật tư theo bảng dưới đây:</w:t>
       </w:r>
     </w:p>
     <w:tbl>
@@ -13816,7 +13702,7 @@
                 <w:sz w:val="24"/>
                 <w:szCs w:val="24"/>
               </w:rPr>
-              <w:t>Máy tính để bản</w:t>
+              <w:t>Máy tính xách tay</w:t>
             </w:r>
           </w:p>
         </w:tc>
@@ -13866,7 +13752,7 @@
                 <w:sz w:val="24"/>
                 <w:szCs w:val="24"/>
               </w:rPr>
-              <w:t>Khoa CNTT + Bộ môn CNPM</w:t>
+              <w:t>Cá nhân</w:t>
             </w:r>
           </w:p>
         </w:tc>
@@ -13908,7 +13794,7 @@
                 <w:sz w:val="24"/>
                 <w:szCs w:val="24"/>
               </w:rPr>
-              <w:t>Cài đặt, ghép nối các module và kiểm thử chương trình</w:t>
+              <w:t>Lập trình thiết kế chương trình</w:t>
             </w:r>
           </w:p>
         </w:tc>
@@ -13960,7 +13846,23 @@
                 <w:sz w:val="24"/>
                 <w:szCs w:val="24"/>
               </w:rPr>
-              <w:t xml:space="preserve">Máy chủ </w:t>
+              <w:t xml:space="preserve">Tablet, điện thoại </w:t>
+            </w:r>
+            <w:r>
+              <w:rPr>
+                <w:rFonts w:ascii="Times New Roman" w:hAnsi="Times New Roman"/>
+                <w:sz w:val="24"/>
+                <w:szCs w:val="24"/>
+              </w:rPr>
+              <w:t>chạy hệ điều hành Android 4.0</w:t>
+            </w:r>
+            <w:r>
+              <w:rPr>
+                <w:rFonts w:ascii="Times New Roman" w:hAnsi="Times New Roman"/>
+                <w:sz w:val="24"/>
+                <w:szCs w:val="24"/>
+              </w:rPr>
+              <w:t xml:space="preserve"> </w:t>
             </w:r>
           </w:p>
         </w:tc>
@@ -13985,7 +13887,7 @@
                 <w:sz w:val="24"/>
                 <w:szCs w:val="24"/>
               </w:rPr>
-              <w:t>2</w:t>
+              <w:t>1</w:t>
             </w:r>
           </w:p>
         </w:tc>
@@ -14010,7 +13912,7 @@
                 <w:sz w:val="24"/>
                 <w:szCs w:val="24"/>
               </w:rPr>
-              <w:t>Bộ môn CNPM</w:t>
+              <w:t>Google</w:t>
             </w:r>
           </w:p>
         </w:tc>
@@ -14052,7 +13954,7 @@
                 <w:sz w:val="24"/>
                 <w:szCs w:val="24"/>
               </w:rPr>
-              <w:t xml:space="preserve">Dùng làm máy chủ CSDL </w:t>
+              <w:t>Kiểm thử chương trình.</w:t>
             </w:r>
           </w:p>
         </w:tc>
@@ -14070,7 +13972,7 @@
           <w:szCs w:val="24"/>
         </w:rPr>
       </w:pPr>
-      <w:bookmarkStart w:id="23" w:name="_Toc92870003"/>
+      <w:bookmarkStart w:id="22" w:name="_Toc92870003"/>
       <w:r>
         <w:rPr>
           <w:rFonts w:ascii="Times New Roman" w:hAnsi="Times New Roman"/>
@@ -14080,7 +13982,7 @@
         </w:rPr>
         <w:tab/>
       </w:r>
-      <w:bookmarkStart w:id="24" w:name="_Toc210447119"/>
+      <w:bookmarkStart w:id="23" w:name="_Toc210447119"/>
       <w:r>
         <w:rPr>
           <w:rFonts w:ascii="Times New Roman" w:hAnsi="Times New Roman"/>
@@ -14088,29 +13990,9 @@
           <w:sz w:val="24"/>
           <w:szCs w:val="24"/>
         </w:rPr>
-        <w:t xml:space="preserve">Tài liệu kèm </w:t>
+        <w:t>Tài liệu kèm theo (hợp đồng, thầu….)</w:t>
       </w:r>
-      <w:proofErr w:type="gramStart"/>
-      <w:r>
-        <w:rPr>
-          <w:rFonts w:ascii="Times New Roman" w:hAnsi="Times New Roman"/>
-          <w:i/>
-          <w:sz w:val="24"/>
-          <w:szCs w:val="24"/>
-        </w:rPr>
-        <w:t>theo</w:t>
-      </w:r>
-      <w:proofErr w:type="gramEnd"/>
-      <w:r>
-        <w:rPr>
-          <w:rFonts w:ascii="Times New Roman" w:hAnsi="Times New Roman"/>
-          <w:i/>
-          <w:sz w:val="24"/>
-          <w:szCs w:val="24"/>
-        </w:rPr>
-        <w:t xml:space="preserve"> (hợp đồng, thầu….)</w:t>
-      </w:r>
-      <w:bookmarkEnd w:id="24"/>
+      <w:bookmarkEnd w:id="23"/>
     </w:p>
     <w:p>
       <w:pPr>
@@ -14125,15 +14007,21 @@
           <w:szCs w:val="24"/>
         </w:rPr>
       </w:pPr>
-      <w:bookmarkStart w:id="25" w:name="_Toc210447120"/>
+      <w:bookmarkStart w:id="24" w:name="_Toc210447120"/>
       <w:r>
         <w:rPr>
           <w:szCs w:val="24"/>
         </w:rPr>
         <w:t>Chi phí dự án và các nguồn lực khác</w:t>
       </w:r>
-      <w:bookmarkEnd w:id="23"/>
-      <w:bookmarkEnd w:id="25"/>
+      <w:bookmarkEnd w:id="22"/>
+      <w:bookmarkEnd w:id="24"/>
+      <w:r>
+        <w:rPr>
+          <w:szCs w:val="24"/>
+        </w:rPr>
+        <w:t xml:space="preserve"> (để sau)</w:t>
+      </w:r>
     </w:p>
     <w:p>
       <w:pPr>
@@ -14154,27 +14042,7 @@
           <w:sz w:val="24"/>
           <w:szCs w:val="24"/>
         </w:rPr>
-        <w:t>&lt;QTDA lập và trình GĐDA phê duyệt bảng kế hoạch sản lượng dự án kèm theo kế hoạch này</w:t>
-      </w:r>
-      <w:proofErr w:type="gramStart"/>
-      <w:r>
-        <w:rPr>
-          <w:rFonts w:ascii="Times New Roman" w:hAnsi="Times New Roman"/>
-          <w:i/>
-          <w:sz w:val="24"/>
-          <w:szCs w:val="24"/>
-        </w:rPr>
-        <w:t>,  theo</w:t>
-      </w:r>
-      <w:proofErr w:type="gramEnd"/>
-      <w:r>
-        <w:rPr>
-          <w:rFonts w:ascii="Times New Roman" w:hAnsi="Times New Roman"/>
-          <w:i/>
-          <w:sz w:val="24"/>
-          <w:szCs w:val="24"/>
-        </w:rPr>
-        <w:t xml:space="preserve"> biểu mẫu: “Kiểm soát sản lượng, tính giá thành_45.BM.QTPM.EJC”.</w:t>
+        <w:t>&lt;QTDA lập và trình GĐDA phê duyệt bảng kế hoạch sản lượng dự án kèm theo kế hoạch này,  theo biểu mẫu: “Kiểm soát sản lượng, tính giá thành_45.BM.QTPM.EJC”.</w:t>
       </w:r>
     </w:p>
     <w:p>
@@ -14213,16 +14081,16 @@
           <w:szCs w:val="24"/>
         </w:rPr>
       </w:pPr>
-      <w:bookmarkStart w:id="26" w:name="_Toc92870004"/>
-      <w:bookmarkStart w:id="27" w:name="_Toc210447121"/>
+      <w:bookmarkStart w:id="25" w:name="_Toc92870004"/>
+      <w:bookmarkStart w:id="26" w:name="_Toc210447121"/>
       <w:r>
         <w:rPr>
           <w:szCs w:val="24"/>
         </w:rPr>
         <w:t>QUẢN LÝ CHẤT LƯỢNG</w:t>
       </w:r>
+      <w:bookmarkEnd w:id="25"/>
       <w:bookmarkEnd w:id="26"/>
-      <w:bookmarkEnd w:id="27"/>
       <w:r>
         <w:rPr>
           <w:szCs w:val="24"/>
@@ -14243,15 +14111,15 @@
           <w:szCs w:val="24"/>
         </w:rPr>
       </w:pPr>
+      <w:bookmarkStart w:id="27" w:name="_Toc210447122"/>
       <w:bookmarkStart w:id="28" w:name="_Toc92870005"/>
-      <w:bookmarkStart w:id="29" w:name="_Toc210447122"/>
       <w:r>
         <w:rPr>
           <w:szCs w:val="24"/>
         </w:rPr>
         <w:t>Các quy trình áp dụng trong dự án</w:t>
       </w:r>
-      <w:bookmarkEnd w:id="29"/>
+      <w:bookmarkEnd w:id="27"/>
       <w:r>
         <w:rPr>
           <w:szCs w:val="24"/>
@@ -14299,10 +14167,10 @@
         <w:tblLook w:val="0000" w:firstRow="0" w:lastRow="0" w:firstColumn="0" w:lastColumn="0" w:noHBand="0" w:noVBand="0"/>
       </w:tblPr>
       <w:tblGrid>
-        <w:gridCol w:w="1132"/>
-        <w:gridCol w:w="2482"/>
-        <w:gridCol w:w="3981"/>
-        <w:gridCol w:w="1719"/>
+        <w:gridCol w:w="1135"/>
+        <w:gridCol w:w="2466"/>
+        <w:gridCol w:w="3990"/>
+        <w:gridCol w:w="1723"/>
       </w:tblGrid>
       <w:tr>
         <w:trPr>
@@ -14498,6 +14366,7 @@
           <w:p>
             <w:pPr>
               <w:spacing w:line="240" w:lineRule="auto"/>
+              <w:ind w:firstLine="0"/>
               <w:jc w:val="left"/>
               <w:rPr>
                 <w:sz w:val="24"/>
@@ -14591,10 +14460,10 @@
                   <v:path o:extrusionok="f" gradientshapeok="t" o:connecttype="rect"/>
                   <o:lock v:ext="edit" aspectratio="t"/>
                 </v:shapetype>
-                <v:shape id="_x0000_i1818" type="#_x0000_t75" style="width:20.25pt;height:18pt" o:ole="">
+                <v:shape id="_x0000_i1140" type="#_x0000_t75" style="width:20.25pt;height:18pt" o:ole="">
                   <v:imagedata r:id="rId10" o:title=""/>
                 </v:shape>
-                <w:control r:id="rId11" w:name="HTMLCheckbox1" w:shapeid="_x0000_i1818"/>
+                <w:control r:id="rId11" w:name="HTMLCheckbox1" w:shapeid="_x0000_i1140"/>
               </w:object>
             </w:r>
           </w:p>
@@ -14631,7 +14500,6 @@
                 <w:sz w:val="24"/>
                 <w:szCs w:val="24"/>
               </w:rPr>
-              <w:lastRenderedPageBreak/>
               <w:t>2</w:t>
             </w:r>
           </w:p>
@@ -14690,8 +14558,6 @@
                 <w:szCs w:val="24"/>
               </w:rPr>
             </w:pPr>
-            <w:bookmarkStart w:id="30" w:name="_GoBack"/>
-            <w:bookmarkEnd w:id="30"/>
             <w:r>
               <w:rPr>
                 <w:sz w:val="24"/>
@@ -14729,10 +14595,10 @@
                 <w:szCs w:val="24"/>
               </w:rPr>
               <w:object w:dxaOrig="1440" w:dyaOrig="1440">
-                <v:shape id="_x0000_i1817" type="#_x0000_t75" style="width:20.25pt;height:18pt" o:ole="">
+                <v:shape id="_x0000_i1143" type="#_x0000_t75" style="width:20.25pt;height:18pt" o:ole="">
                   <v:imagedata r:id="rId10" o:title=""/>
                 </v:shape>
-                <w:control r:id="rId12" w:name="HTMLCheckbox2" w:shapeid="_x0000_i1817"/>
+                <w:control r:id="rId12" w:name="HTMLCheckbox2" w:shapeid="_x0000_i1143"/>
               </w:object>
             </w:r>
           </w:p>
@@ -14769,6 +14635,7 @@
                 <w:sz w:val="24"/>
                 <w:szCs w:val="24"/>
               </w:rPr>
+              <w:lastRenderedPageBreak/>
               <w:t>3</w:t>
             </w:r>
           </w:p>
@@ -14864,10 +14731,10 @@
                 <w:szCs w:val="24"/>
               </w:rPr>
               <w:object w:dxaOrig="1440" w:dyaOrig="1440">
-                <v:shape id="_x0000_i1816" type="#_x0000_t75" style="width:20.25pt;height:18pt" o:ole="">
+                <v:shape id="_x0000_i1146" type="#_x0000_t75" style="width:20.25pt;height:18pt" o:ole="">
                   <v:imagedata r:id="rId10" o:title=""/>
                 </v:shape>
-                <w:control r:id="rId13" w:name="HTMLCheckbox3" w:shapeid="_x0000_i1816"/>
+                <w:control r:id="rId13" w:name="HTMLCheckbox3" w:shapeid="_x0000_i1146"/>
               </w:object>
             </w:r>
           </w:p>
@@ -14999,10 +14866,10 @@
                 <w:szCs w:val="24"/>
               </w:rPr>
               <w:object w:dxaOrig="1440" w:dyaOrig="1440">
-                <v:shape id="_x0000_i1815" type="#_x0000_t75" style="width:20.25pt;height:18pt" o:ole="">
+                <v:shape id="_x0000_i1149" type="#_x0000_t75" style="width:20.25pt;height:18pt" o:ole="">
                   <v:imagedata r:id="rId10" o:title=""/>
                 </v:shape>
-                <w:control r:id="rId14" w:name="HTMLCheckbox4" w:shapeid="_x0000_i1815"/>
+                <w:control r:id="rId14" w:name="HTMLCheckbox4" w:shapeid="_x0000_i1149"/>
               </w:object>
             </w:r>
           </w:p>
@@ -15134,10 +15001,10 @@
                 <w:szCs w:val="24"/>
               </w:rPr>
               <w:object w:dxaOrig="1440" w:dyaOrig="1440">
-                <v:shape id="_x0000_i1814" type="#_x0000_t75" style="width:20.25pt;height:18pt" o:ole="">
+                <v:shape id="_x0000_i1152" type="#_x0000_t75" style="width:20.25pt;height:18pt" o:ole="">
                   <v:imagedata r:id="rId10" o:title=""/>
                 </v:shape>
-                <w:control r:id="rId15" w:name="HTMLCheckbox5" w:shapeid="_x0000_i1814"/>
+                <w:control r:id="rId15" w:name="HTMLCheckbox5" w:shapeid="_x0000_i1152"/>
               </w:object>
             </w:r>
           </w:p>
@@ -15268,10 +15135,10 @@
                 <w:szCs w:val="24"/>
               </w:rPr>
               <w:object w:dxaOrig="1440" w:dyaOrig="1440">
-                <v:shape id="_x0000_i1813" type="#_x0000_t75" style="width:20.25pt;height:18pt" o:ole="">
+                <v:shape id="_x0000_i1155" type="#_x0000_t75" style="width:20.25pt;height:18pt" o:ole="">
                   <v:imagedata r:id="rId10" o:title=""/>
                 </v:shape>
-                <w:control r:id="rId16" w:name="HTMLCheckbox6" w:shapeid="_x0000_i1813"/>
+                <w:control r:id="rId16" w:name="HTMLCheckbox6" w:shapeid="_x0000_i1155"/>
               </w:object>
             </w:r>
           </w:p>
@@ -15402,10 +15269,10 @@
                 <w:szCs w:val="24"/>
               </w:rPr>
               <w:object w:dxaOrig="1440" w:dyaOrig="1440">
-                <v:shape id="_x0000_i1812" type="#_x0000_t75" style="width:20.25pt;height:18pt" o:ole="">
+                <v:shape id="_x0000_i1158" type="#_x0000_t75" style="width:20.25pt;height:18pt" o:ole="">
                   <v:imagedata r:id="rId10" o:title=""/>
                 </v:shape>
-                <w:control r:id="rId17" w:name="HTMLCheckbox7" w:shapeid="_x0000_i1812"/>
+                <w:control r:id="rId17" w:name="HTMLCheckbox7" w:shapeid="_x0000_i1158"/>
               </w:object>
             </w:r>
           </w:p>
@@ -15536,10 +15403,10 @@
                 <w:szCs w:val="24"/>
               </w:rPr>
               <w:object w:dxaOrig="1440" w:dyaOrig="1440">
-                <v:shape id="_x0000_i1811" type="#_x0000_t75" style="width:20.25pt;height:18pt" o:ole="">
+                <v:shape id="_x0000_i1161" type="#_x0000_t75" style="width:20.25pt;height:18pt" o:ole="">
                   <v:imagedata r:id="rId10" o:title=""/>
                 </v:shape>
-                <w:control r:id="rId18" w:name="HTMLCheckbox8" w:shapeid="_x0000_i1811"/>
+                <w:control r:id="rId18" w:name="HTMLCheckbox8" w:shapeid="_x0000_i1161"/>
               </w:object>
             </w:r>
           </w:p>
@@ -15658,7 +15525,7 @@
           <w:szCs w:val="24"/>
         </w:rPr>
       </w:pPr>
-      <w:bookmarkStart w:id="31" w:name="_Toc210447123"/>
+      <w:bookmarkStart w:id="29" w:name="_Toc210447123"/>
       <w:r>
         <w:rPr>
           <w:rFonts w:ascii="Times New Roman" w:hAnsi="Times New Roman" w:cs="Times New Roman"/>
@@ -15688,7 +15555,7 @@
         <w:t>Các mục tiêu chất lượng</w:t>
       </w:r>
       <w:bookmarkEnd w:id="28"/>
-      <w:bookmarkEnd w:id="31"/>
+      <w:bookmarkEnd w:id="29"/>
     </w:p>
     <w:tbl>
       <w:tblPr>
@@ -15712,12 +15579,6 @@
         <w:gridCol w:w="2340"/>
       </w:tblGrid>
       <w:tr>
-        <w:tblPrEx>
-          <w:tblCellMar>
-            <w:top w:w="0" w:type="dxa"/>
-            <w:bottom w:w="0" w:type="dxa"/>
-          </w:tblCellMar>
-        </w:tblPrEx>
         <w:trPr>
           <w:cantSplit/>
         </w:trPr>
@@ -15829,12 +15690,6 @@
         </w:tc>
       </w:tr>
       <w:tr>
-        <w:tblPrEx>
-          <w:tblCellMar>
-            <w:top w:w="0" w:type="dxa"/>
-            <w:bottom w:w="0" w:type="dxa"/>
-          </w:tblCellMar>
-        </w:tblPrEx>
         <w:trPr>
           <w:cantSplit/>
         </w:trPr>
@@ -15916,12 +15771,6 @@
         </w:tc>
       </w:tr>
       <w:tr>
-        <w:tblPrEx>
-          <w:tblCellMar>
-            <w:top w:w="0" w:type="dxa"/>
-            <w:bottom w:w="0" w:type="dxa"/>
-          </w:tblCellMar>
-        </w:tblPrEx>
         <w:trPr>
           <w:cantSplit/>
         </w:trPr>
@@ -16003,12 +15852,6 @@
         </w:tc>
       </w:tr>
       <w:tr>
-        <w:tblPrEx>
-          <w:tblCellMar>
-            <w:top w:w="0" w:type="dxa"/>
-            <w:bottom w:w="0" w:type="dxa"/>
-          </w:tblCellMar>
-        </w:tblPrEx>
         <w:trPr>
           <w:cantSplit/>
         </w:trPr>
@@ -16090,12 +15933,6 @@
         </w:tc>
       </w:tr>
       <w:tr>
-        <w:tblPrEx>
-          <w:tblCellMar>
-            <w:top w:w="0" w:type="dxa"/>
-            <w:bottom w:w="0" w:type="dxa"/>
-          </w:tblCellMar>
-        </w:tblPrEx>
         <w:trPr>
           <w:cantSplit/>
         </w:trPr>
@@ -16177,12 +16014,6 @@
         </w:tc>
       </w:tr>
       <w:tr>
-        <w:tblPrEx>
-          <w:tblCellMar>
-            <w:top w:w="0" w:type="dxa"/>
-            <w:bottom w:w="0" w:type="dxa"/>
-          </w:tblCellMar>
-        </w:tblPrEx>
         <w:trPr>
           <w:cantSplit/>
         </w:trPr>
@@ -16264,12 +16095,6 @@
         </w:tc>
       </w:tr>
       <w:tr>
-        <w:tblPrEx>
-          <w:tblCellMar>
-            <w:top w:w="0" w:type="dxa"/>
-            <w:bottom w:w="0" w:type="dxa"/>
-          </w:tblCellMar>
-        </w:tblPrEx>
         <w:trPr>
           <w:cantSplit/>
         </w:trPr>
@@ -16352,16 +16177,16 @@
           <w:szCs w:val="24"/>
         </w:rPr>
       </w:pPr>
-      <w:bookmarkStart w:id="32" w:name="_Toc92870007"/>
-      <w:bookmarkStart w:id="33" w:name="_Toc210447124"/>
+      <w:bookmarkStart w:id="30" w:name="_Toc92870007"/>
+      <w:bookmarkStart w:id="31" w:name="_Toc210447124"/>
       <w:r>
         <w:rPr>
           <w:szCs w:val="24"/>
         </w:rPr>
         <w:t>Quản lý hồ sơ/kết quả dự án</w:t>
       </w:r>
-      <w:bookmarkEnd w:id="32"/>
-      <w:bookmarkEnd w:id="33"/>
+      <w:bookmarkEnd w:id="30"/>
+      <w:bookmarkEnd w:id="31"/>
     </w:p>
     <w:p>
       <w:pPr>
@@ -16913,10 +16738,10 @@
                 <w:szCs w:val="24"/>
               </w:rPr>
               <w:object w:dxaOrig="1440" w:dyaOrig="1440">
-                <v:shape id="_x0000_i1810" type="#_x0000_t75" style="width:20.25pt;height:18pt" o:ole="">
+                <v:shape id="_x0000_i1164" type="#_x0000_t75" style="width:20.25pt;height:18pt" o:ole="">
                   <v:imagedata r:id="rId10" o:title=""/>
                 </v:shape>
-                <w:control r:id="rId19" w:name="HTMLCheckbox111" w:shapeid="_x0000_i1810"/>
+                <w:control r:id="rId19" w:name="HTMLCheckbox111" w:shapeid="_x0000_i1164"/>
               </w:object>
             </w:r>
           </w:p>
@@ -16949,10 +16774,10 @@
                 <w:szCs w:val="24"/>
               </w:rPr>
               <w:object w:dxaOrig="1440" w:dyaOrig="1440">
-                <v:shape id="_x0000_i1809" type="#_x0000_t75" style="width:20.25pt;height:18pt" o:ole="">
+                <v:shape id="_x0000_i1192" type="#_x0000_t75" style="width:20.25pt;height:18pt" o:ole="">
                   <v:imagedata r:id="rId20" o:title=""/>
                 </v:shape>
-                <w:control r:id="rId21" w:name="HTMLCheckbox11" w:shapeid="_x0000_i1809"/>
+                <w:control r:id="rId21" w:name="HTMLCheckbox11" w:shapeid="_x0000_i1192"/>
               </w:object>
             </w:r>
           </w:p>
@@ -17081,10 +16906,10 @@
                 <w:szCs w:val="24"/>
               </w:rPr>
               <w:object w:dxaOrig="1440" w:dyaOrig="1440">
-                <v:shape id="_x0000_i1808" type="#_x0000_t75" style="width:20.25pt;height:18pt" o:ole="">
+                <v:shape id="_x0000_i1195" type="#_x0000_t75" style="width:20.25pt;height:18pt" o:ole="">
                   <v:imagedata r:id="rId10" o:title=""/>
                 </v:shape>
-                <w:control r:id="rId22" w:name="HTMLCheckbox211" w:shapeid="_x0000_i1808"/>
+                <w:control r:id="rId22" w:name="HTMLCheckbox211" w:shapeid="_x0000_i1195"/>
               </w:object>
             </w:r>
           </w:p>
@@ -17117,10 +16942,10 @@
                 <w:szCs w:val="24"/>
               </w:rPr>
               <w:object w:dxaOrig="1440" w:dyaOrig="1440">
-                <v:shape id="_x0000_i1807" type="#_x0000_t75" style="width:20.25pt;height:18pt" o:ole="">
+                <v:shape id="_x0000_i1198" type="#_x0000_t75" style="width:20.25pt;height:18pt" o:ole="">
                   <v:imagedata r:id="rId20" o:title=""/>
                 </v:shape>
-                <w:control r:id="rId23" w:name="HTMLCheckbox21" w:shapeid="_x0000_i1807"/>
+                <w:control r:id="rId23" w:name="HTMLCheckbox21" w:shapeid="_x0000_i1198"/>
               </w:object>
             </w:r>
           </w:p>
@@ -17249,10 +17074,10 @@
                 <w:szCs w:val="24"/>
               </w:rPr>
               <w:object w:dxaOrig="1440" w:dyaOrig="1440">
-                <v:shape id="_x0000_i1806" type="#_x0000_t75" style="width:20.25pt;height:18pt" o:ole="">
+                <v:shape id="_x0000_i1201" type="#_x0000_t75" style="width:20.25pt;height:18pt" o:ole="">
                   <v:imagedata r:id="rId10" o:title=""/>
                 </v:shape>
-                <w:control r:id="rId24" w:name="HTMLCheckbox311" w:shapeid="_x0000_i1806"/>
+                <w:control r:id="rId24" w:name="HTMLCheckbox311" w:shapeid="_x0000_i1201"/>
               </w:object>
             </w:r>
           </w:p>
@@ -17285,10 +17110,10 @@
                 <w:szCs w:val="24"/>
               </w:rPr>
               <w:object w:dxaOrig="1440" w:dyaOrig="1440">
-                <v:shape id="_x0000_i1805" type="#_x0000_t75" style="width:20.25pt;height:18pt" o:ole="">
+                <v:shape id="_x0000_i1204" type="#_x0000_t75" style="width:20.25pt;height:18pt" o:ole="">
                   <v:imagedata r:id="rId20" o:title=""/>
                 </v:shape>
-                <w:control r:id="rId25" w:name="HTMLCheckbox31" w:shapeid="_x0000_i1805"/>
+                <w:control r:id="rId25" w:name="HTMLCheckbox31" w:shapeid="_x0000_i1204"/>
               </w:object>
             </w:r>
           </w:p>
@@ -17325,7 +17150,6 @@
                 <w:sz w:val="24"/>
                 <w:szCs w:val="24"/>
               </w:rPr>
-              <w:lastRenderedPageBreak/>
               <w:t>1.4</w:t>
             </w:r>
           </w:p>
@@ -17418,10 +17242,10 @@
                 <w:szCs w:val="24"/>
               </w:rPr>
               <w:object w:dxaOrig="1440" w:dyaOrig="1440">
-                <v:shape id="_x0000_i1804" type="#_x0000_t75" style="width:20.25pt;height:18pt" o:ole="">
+                <v:shape id="_x0000_i1207" type="#_x0000_t75" style="width:20.25pt;height:18pt" o:ole="">
                   <v:imagedata r:id="rId10" o:title=""/>
                 </v:shape>
-                <w:control r:id="rId26" w:name="HTMLCheckbox411" w:shapeid="_x0000_i1804"/>
+                <w:control r:id="rId26" w:name="HTMLCheckbox411" w:shapeid="_x0000_i1207"/>
               </w:object>
             </w:r>
           </w:p>
@@ -17454,10 +17278,10 @@
                 <w:szCs w:val="24"/>
               </w:rPr>
               <w:object w:dxaOrig="1440" w:dyaOrig="1440">
-                <v:shape id="_x0000_i1803" type="#_x0000_t75" style="width:20.25pt;height:18pt" o:ole="">
+                <v:shape id="_x0000_i1210" type="#_x0000_t75" style="width:20.25pt;height:18pt" o:ole="">
                   <v:imagedata r:id="rId20" o:title=""/>
                 </v:shape>
-                <w:control r:id="rId27" w:name="HTMLCheckbox41" w:shapeid="_x0000_i1803"/>
+                <w:control r:id="rId27" w:name="HTMLCheckbox41" w:shapeid="_x0000_i1210"/>
               </w:object>
             </w:r>
           </w:p>
@@ -17494,6 +17318,7 @@
                 <w:sz w:val="24"/>
                 <w:szCs w:val="24"/>
               </w:rPr>
+              <w:lastRenderedPageBreak/>
               <w:t>1.5</w:t>
             </w:r>
           </w:p>
@@ -17586,10 +17411,10 @@
                 <w:szCs w:val="24"/>
               </w:rPr>
               <w:object w:dxaOrig="1440" w:dyaOrig="1440">
-                <v:shape id="_x0000_i1802" type="#_x0000_t75" style="width:20.25pt;height:18pt" o:ole="">
+                <v:shape id="_x0000_i1213" type="#_x0000_t75" style="width:20.25pt;height:18pt" o:ole="">
                   <v:imagedata r:id="rId10" o:title=""/>
                 </v:shape>
-                <w:control r:id="rId28" w:name="HTMLCheckbox511" w:shapeid="_x0000_i1802"/>
+                <w:control r:id="rId28" w:name="HTMLCheckbox511" w:shapeid="_x0000_i1213"/>
               </w:object>
             </w:r>
           </w:p>
@@ -17622,10 +17447,10 @@
                 <w:szCs w:val="24"/>
               </w:rPr>
               <w:object w:dxaOrig="1440" w:dyaOrig="1440">
-                <v:shape id="_x0000_i1801" type="#_x0000_t75" style="width:20.25pt;height:18pt" o:ole="">
+                <v:shape id="_x0000_i1216" type="#_x0000_t75" style="width:20.25pt;height:18pt" o:ole="">
                   <v:imagedata r:id="rId20" o:title=""/>
                 </v:shape>
-                <w:control r:id="rId29" w:name="HTMLCheckbox51" w:shapeid="_x0000_i1801"/>
+                <w:control r:id="rId29" w:name="HTMLCheckbox51" w:shapeid="_x0000_i1216"/>
               </w:object>
             </w:r>
           </w:p>
@@ -17754,10 +17579,10 @@
                 <w:szCs w:val="24"/>
               </w:rPr>
               <w:object w:dxaOrig="1440" w:dyaOrig="1440">
-                <v:shape id="_x0000_i1800" type="#_x0000_t75" style="width:20.25pt;height:18pt" o:ole="">
+                <v:shape id="_x0000_i1219" type="#_x0000_t75" style="width:20.25pt;height:18pt" o:ole="">
                   <v:imagedata r:id="rId10" o:title=""/>
                 </v:shape>
-                <w:control r:id="rId30" w:name="HTMLCheckbox611" w:shapeid="_x0000_i1800"/>
+                <w:control r:id="rId30" w:name="HTMLCheckbox611" w:shapeid="_x0000_i1219"/>
               </w:object>
             </w:r>
           </w:p>
@@ -17790,10 +17615,10 @@
                 <w:szCs w:val="24"/>
               </w:rPr>
               <w:object w:dxaOrig="1440" w:dyaOrig="1440">
-                <v:shape id="_x0000_i1799" type="#_x0000_t75" style="width:20.25pt;height:18pt" o:ole="">
+                <v:shape id="_x0000_i1222" type="#_x0000_t75" style="width:20.25pt;height:18pt" o:ole="">
                   <v:imagedata r:id="rId20" o:title=""/>
                 </v:shape>
-                <w:control r:id="rId31" w:name="HTMLCheckbox61" w:shapeid="_x0000_i1799"/>
+                <w:control r:id="rId31" w:name="HTMLCheckbox61" w:shapeid="_x0000_i1222"/>
               </w:object>
             </w:r>
           </w:p>
@@ -17922,10 +17747,10 @@
                 <w:szCs w:val="24"/>
               </w:rPr>
               <w:object w:dxaOrig="1440" w:dyaOrig="1440">
-                <v:shape id="_x0000_i1798" type="#_x0000_t75" style="width:20.25pt;height:18pt" o:ole="">
+                <v:shape id="_x0000_i1225" type="#_x0000_t75" style="width:20.25pt;height:18pt" o:ole="">
                   <v:imagedata r:id="rId10" o:title=""/>
                 </v:shape>
-                <w:control r:id="rId32" w:name="HTMLCheckbox711" w:shapeid="_x0000_i1798"/>
+                <w:control r:id="rId32" w:name="HTMLCheckbox711" w:shapeid="_x0000_i1225"/>
               </w:object>
             </w:r>
           </w:p>
@@ -17958,10 +17783,10 @@
                 <w:szCs w:val="24"/>
               </w:rPr>
               <w:object w:dxaOrig="1440" w:dyaOrig="1440">
-                <v:shape id="_x0000_i1797" type="#_x0000_t75" style="width:20.25pt;height:18pt" o:ole="">
+                <v:shape id="_x0000_i1228" type="#_x0000_t75" style="width:20.25pt;height:18pt" o:ole="">
                   <v:imagedata r:id="rId20" o:title=""/>
                 </v:shape>
-                <w:control r:id="rId33" w:name="HTMLCheckbox71" w:shapeid="_x0000_i1797"/>
+                <w:control r:id="rId33" w:name="HTMLCheckbox71" w:shapeid="_x0000_i1228"/>
               </w:object>
             </w:r>
           </w:p>
@@ -18090,10 +17915,10 @@
                 <w:szCs w:val="24"/>
               </w:rPr>
               <w:object w:dxaOrig="1440" w:dyaOrig="1440">
-                <v:shape id="_x0000_i1796" type="#_x0000_t75" style="width:20.25pt;height:18pt" o:ole="">
+                <v:shape id="_x0000_i1231" type="#_x0000_t75" style="width:20.25pt;height:18pt" o:ole="">
                   <v:imagedata r:id="rId10" o:title=""/>
                 </v:shape>
-                <w:control r:id="rId34" w:name="HTMLCheckbox811" w:shapeid="_x0000_i1796"/>
+                <w:control r:id="rId34" w:name="HTMLCheckbox811" w:shapeid="_x0000_i1231"/>
               </w:object>
             </w:r>
           </w:p>
@@ -18126,10 +17951,10 @@
                 <w:szCs w:val="24"/>
               </w:rPr>
               <w:object w:dxaOrig="1440" w:dyaOrig="1440">
-                <v:shape id="_x0000_i1795" type="#_x0000_t75" style="width:20.25pt;height:18pt" o:ole="">
+                <v:shape id="_x0000_i1234" type="#_x0000_t75" style="width:20.25pt;height:18pt" o:ole="">
                   <v:imagedata r:id="rId20" o:title=""/>
                 </v:shape>
-                <w:control r:id="rId35" w:name="HTMLCheckbox81" w:shapeid="_x0000_i1795"/>
+                <w:control r:id="rId35" w:name="HTMLCheckbox81" w:shapeid="_x0000_i1234"/>
               </w:object>
             </w:r>
           </w:p>
@@ -18258,10 +18083,10 @@
                 <w:szCs w:val="24"/>
               </w:rPr>
               <w:object w:dxaOrig="1440" w:dyaOrig="1440">
-                <v:shape id="_x0000_i1794" type="#_x0000_t75" style="width:20.25pt;height:18pt" o:ole="">
+                <v:shape id="_x0000_i1237" type="#_x0000_t75" style="width:20.25pt;height:18pt" o:ole="">
                   <v:imagedata r:id="rId10" o:title=""/>
                 </v:shape>
-                <w:control r:id="rId36" w:name="HTMLCheckbox4116" w:shapeid="_x0000_i1794"/>
+                <w:control r:id="rId36" w:name="HTMLCheckbox4116" w:shapeid="_x0000_i1237"/>
               </w:object>
             </w:r>
           </w:p>
@@ -18294,10 +18119,10 @@
                 <w:szCs w:val="24"/>
               </w:rPr>
               <w:object w:dxaOrig="1440" w:dyaOrig="1440">
-                <v:shape id="_x0000_i1793" type="#_x0000_t75" style="width:20.25pt;height:18pt" o:ole="">
+                <v:shape id="_x0000_i1240" type="#_x0000_t75" style="width:20.25pt;height:18pt" o:ole="">
                   <v:imagedata r:id="rId20" o:title=""/>
                 </v:shape>
-                <w:control r:id="rId37" w:name="HTMLCheckbox417" w:shapeid="_x0000_i1793"/>
+                <w:control r:id="rId37" w:name="HTMLCheckbox417" w:shapeid="_x0000_i1240"/>
               </w:object>
             </w:r>
           </w:p>
@@ -18571,10 +18396,10 @@
                 <w:szCs w:val="24"/>
               </w:rPr>
               <w:object w:dxaOrig="1440" w:dyaOrig="1440">
-                <v:shape id="_x0000_i1792" type="#_x0000_t75" style="width:20.25pt;height:18pt" o:ole="">
+                <v:shape id="_x0000_i1243" type="#_x0000_t75" style="width:20.25pt;height:18pt" o:ole="">
                   <v:imagedata r:id="rId10" o:title=""/>
                 </v:shape>
-                <w:control r:id="rId38" w:name="HTMLCheckbox6111" w:shapeid="_x0000_i1792"/>
+                <w:control r:id="rId38" w:name="HTMLCheckbox6111" w:shapeid="_x0000_i1243"/>
               </w:object>
             </w:r>
           </w:p>
@@ -18607,10 +18432,10 @@
                 <w:szCs w:val="24"/>
               </w:rPr>
               <w:object w:dxaOrig="1440" w:dyaOrig="1440">
-                <v:shape id="_x0000_i1791" type="#_x0000_t75" style="width:20.25pt;height:18pt" o:ole="">
+                <v:shape id="_x0000_i1246" type="#_x0000_t75" style="width:20.25pt;height:18pt" o:ole="">
                   <v:imagedata r:id="rId20" o:title=""/>
                 </v:shape>
-                <w:control r:id="rId39" w:name="HTMLCheckbox617" w:shapeid="_x0000_i1791"/>
+                <w:control r:id="rId39" w:name="HTMLCheckbox617" w:shapeid="_x0000_i1246"/>
               </w:object>
             </w:r>
           </w:p>
@@ -18739,10 +18564,10 @@
                 <w:szCs w:val="24"/>
               </w:rPr>
               <w:object w:dxaOrig="1440" w:dyaOrig="1440">
-                <v:shape id="_x0000_i1790" type="#_x0000_t75" style="width:20.25pt;height:18pt" o:ole="">
+                <v:shape id="_x0000_i1249" type="#_x0000_t75" style="width:20.25pt;height:18pt" o:ole="">
                   <v:imagedata r:id="rId10" o:title=""/>
                 </v:shape>
-                <w:control r:id="rId40" w:name="HTMLCheckbox7111" w:shapeid="_x0000_i1790"/>
+                <w:control r:id="rId40" w:name="HTMLCheckbox7111" w:shapeid="_x0000_i1249"/>
               </w:object>
             </w:r>
           </w:p>
@@ -18775,10 +18600,10 @@
                 <w:szCs w:val="24"/>
               </w:rPr>
               <w:object w:dxaOrig="1440" w:dyaOrig="1440">
-                <v:shape id="_x0000_i1789" type="#_x0000_t75" style="width:20.25pt;height:18pt" o:ole="">
+                <v:shape id="_x0000_i1252" type="#_x0000_t75" style="width:20.25pt;height:18pt" o:ole="">
                   <v:imagedata r:id="rId20" o:title=""/>
                 </v:shape>
-                <w:control r:id="rId41" w:name="HTMLCheckbox713" w:shapeid="_x0000_i1789"/>
+                <w:control r:id="rId41" w:name="HTMLCheckbox713" w:shapeid="_x0000_i1252"/>
               </w:object>
             </w:r>
           </w:p>
@@ -18907,10 +18732,10 @@
                 <w:szCs w:val="24"/>
               </w:rPr>
               <w:object w:dxaOrig="1440" w:dyaOrig="1440">
-                <v:shape id="_x0000_i1788" type="#_x0000_t75" style="width:20.25pt;height:18pt" o:ole="">
+                <v:shape id="_x0000_i1255" type="#_x0000_t75" style="width:20.25pt;height:18pt" o:ole="">
                   <v:imagedata r:id="rId20" o:title=""/>
                 </v:shape>
-                <w:control r:id="rId42" w:name="HTMLCheckbox8111" w:shapeid="_x0000_i1788"/>
+                <w:control r:id="rId42" w:name="HTMLCheckbox8111" w:shapeid="_x0000_i1255"/>
               </w:object>
             </w:r>
           </w:p>
@@ -18943,10 +18768,10 @@
                 <w:szCs w:val="24"/>
               </w:rPr>
               <w:object w:dxaOrig="1440" w:dyaOrig="1440">
-                <v:shape id="_x0000_i1787" type="#_x0000_t75" style="width:20.25pt;height:18pt" o:ole="">
+                <v:shape id="_x0000_i1258" type="#_x0000_t75" style="width:20.25pt;height:18pt" o:ole="">
                   <v:imagedata r:id="rId20" o:title=""/>
                 </v:shape>
-                <w:control r:id="rId43" w:name="HTMLCheckbox815" w:shapeid="_x0000_i1787"/>
+                <w:control r:id="rId43" w:name="HTMLCheckbox815" w:shapeid="_x0000_i1258"/>
               </w:object>
             </w:r>
           </w:p>
@@ -19220,10 +19045,10 @@
                 <w:szCs w:val="24"/>
               </w:rPr>
               <w:object w:dxaOrig="1440" w:dyaOrig="1440">
-                <v:shape id="_x0000_i1786" type="#_x0000_t75" style="width:20.25pt;height:18pt" o:ole="">
+                <v:shape id="_x0000_i1261" type="#_x0000_t75" style="width:20.25pt;height:18pt" o:ole="">
                   <v:imagedata r:id="rId10" o:title=""/>
                 </v:shape>
-                <w:control r:id="rId44" w:name="HTMLCheckbox61121" w:shapeid="_x0000_i1786"/>
+                <w:control r:id="rId44" w:name="HTMLCheckbox61121" w:shapeid="_x0000_i1261"/>
               </w:object>
             </w:r>
           </w:p>
@@ -19256,10 +19081,10 @@
                 <w:szCs w:val="24"/>
               </w:rPr>
               <w:object w:dxaOrig="1440" w:dyaOrig="1440">
-                <v:shape id="_x0000_i1785" type="#_x0000_t75" style="width:20.25pt;height:18pt" o:ole="">
+                <v:shape id="_x0000_i1264" type="#_x0000_t75" style="width:20.25pt;height:18pt" o:ole="">
                   <v:imagedata r:id="rId20" o:title=""/>
                 </v:shape>
-                <w:control r:id="rId45" w:name="HTMLCheckbox6112" w:shapeid="_x0000_i1785"/>
+                <w:control r:id="rId45" w:name="HTMLCheckbox6112" w:shapeid="_x0000_i1264"/>
               </w:object>
             </w:r>
           </w:p>
@@ -19388,10 +19213,10 @@
                 <w:szCs w:val="24"/>
               </w:rPr>
               <w:object w:dxaOrig="1440" w:dyaOrig="1440">
-                <v:shape id="_x0000_i1784" type="#_x0000_t75" style="width:20.25pt;height:18pt" o:ole="">
+                <v:shape id="_x0000_i1267" type="#_x0000_t75" style="width:20.25pt;height:18pt" o:ole="">
                   <v:imagedata r:id="rId10" o:title=""/>
                 </v:shape>
-                <w:control r:id="rId46" w:name="HTMLCheckbox71121" w:shapeid="_x0000_i1784"/>
+                <w:control r:id="rId46" w:name="HTMLCheckbox71121" w:shapeid="_x0000_i1267"/>
               </w:object>
             </w:r>
           </w:p>
@@ -19424,10 +19249,10 @@
                 <w:szCs w:val="24"/>
               </w:rPr>
               <w:object w:dxaOrig="1440" w:dyaOrig="1440">
-                <v:shape id="_x0000_i1783" type="#_x0000_t75" style="width:20.25pt;height:18pt" o:ole="">
+                <v:shape id="_x0000_i1270" type="#_x0000_t75" style="width:20.25pt;height:18pt" o:ole="">
                   <v:imagedata r:id="rId20" o:title=""/>
                 </v:shape>
-                <w:control r:id="rId47" w:name="HTMLCheckbox7112" w:shapeid="_x0000_i1783"/>
+                <w:control r:id="rId47" w:name="HTMLCheckbox7112" w:shapeid="_x0000_i1270"/>
               </w:object>
             </w:r>
           </w:p>
@@ -19556,10 +19381,10 @@
                 <w:szCs w:val="24"/>
               </w:rPr>
               <w:object w:dxaOrig="1440" w:dyaOrig="1440">
-                <v:shape id="_x0000_i1782" type="#_x0000_t75" style="width:20.25pt;height:18pt" o:ole="">
+                <v:shape id="_x0000_i1273" type="#_x0000_t75" style="width:20.25pt;height:18pt" o:ole="">
                   <v:imagedata r:id="rId20" o:title=""/>
                 </v:shape>
-                <w:control r:id="rId48" w:name="HTMLCheckbox81121" w:shapeid="_x0000_i1782"/>
+                <w:control r:id="rId48" w:name="HTMLCheckbox81121" w:shapeid="_x0000_i1273"/>
               </w:object>
             </w:r>
           </w:p>
@@ -19592,10 +19417,10 @@
                 <w:szCs w:val="24"/>
               </w:rPr>
               <w:object w:dxaOrig="1440" w:dyaOrig="1440">
-                <v:shape id="_x0000_i1781" type="#_x0000_t75" style="width:20.25pt;height:18pt" o:ole="">
+                <v:shape id="_x0000_i1276" type="#_x0000_t75" style="width:20.25pt;height:18pt" o:ole="">
                   <v:imagedata r:id="rId20" o:title=""/>
                 </v:shape>
-                <w:control r:id="rId49" w:name="HTMLCheckbox8112" w:shapeid="_x0000_i1781"/>
+                <w:control r:id="rId49" w:name="HTMLCheckbox8112" w:shapeid="_x0000_i1276"/>
               </w:object>
             </w:r>
           </w:p>
@@ -19869,10 +19694,10 @@
                 <w:szCs w:val="24"/>
               </w:rPr>
               <w:object w:dxaOrig="1440" w:dyaOrig="1440">
-                <v:shape id="_x0000_i1780" type="#_x0000_t75" style="width:20.25pt;height:18pt" o:ole="">
+                <v:shape id="_x0000_i1279" type="#_x0000_t75" style="width:20.25pt;height:18pt" o:ole="">
                   <v:imagedata r:id="rId10" o:title=""/>
                 </v:shape>
-                <w:control r:id="rId50" w:name="HTMLCheckbox4111" w:shapeid="_x0000_i1780"/>
+                <w:control r:id="rId50" w:name="HTMLCheckbox4111" w:shapeid="_x0000_i1279"/>
               </w:object>
             </w:r>
           </w:p>
@@ -19905,10 +19730,10 @@
                 <w:szCs w:val="24"/>
               </w:rPr>
               <w:object w:dxaOrig="1440" w:dyaOrig="1440">
-                <v:shape id="_x0000_i1779" type="#_x0000_t75" style="width:20.25pt;height:18pt" o:ole="">
+                <v:shape id="_x0000_i1282" type="#_x0000_t75" style="width:20.25pt;height:18pt" o:ole="">
                   <v:imagedata r:id="rId20" o:title=""/>
                 </v:shape>
-                <w:control r:id="rId51" w:name="HTMLCheckbox412" w:shapeid="_x0000_i1779"/>
+                <w:control r:id="rId51" w:name="HTMLCheckbox412" w:shapeid="_x0000_i1282"/>
               </w:object>
             </w:r>
           </w:p>
@@ -20037,10 +19862,10 @@
                 <w:szCs w:val="24"/>
               </w:rPr>
               <w:object w:dxaOrig="1440" w:dyaOrig="1440">
-                <v:shape id="_x0000_i1778" type="#_x0000_t75" style="width:20.25pt;height:18pt" o:ole="">
+                <v:shape id="_x0000_i1285" type="#_x0000_t75" style="width:20.25pt;height:18pt" o:ole="">
                   <v:imagedata r:id="rId10" o:title=""/>
                 </v:shape>
-                <w:control r:id="rId52" w:name="HTMLCheckbox5111" w:shapeid="_x0000_i1778"/>
+                <w:control r:id="rId52" w:name="HTMLCheckbox5111" w:shapeid="_x0000_i1285"/>
               </w:object>
             </w:r>
           </w:p>
@@ -20073,10 +19898,10 @@
                 <w:szCs w:val="24"/>
               </w:rPr>
               <w:object w:dxaOrig="1440" w:dyaOrig="1440">
-                <v:shape id="_x0000_i1777" type="#_x0000_t75" style="width:20.25pt;height:18pt" o:ole="">
+                <v:shape id="_x0000_i1288" type="#_x0000_t75" style="width:20.25pt;height:18pt" o:ole="">
                   <v:imagedata r:id="rId20" o:title=""/>
                 </v:shape>
-                <w:control r:id="rId53" w:name="HTMLCheckbox512" w:shapeid="_x0000_i1777"/>
+                <w:control r:id="rId53" w:name="HTMLCheckbox512" w:shapeid="_x0000_i1288"/>
               </w:object>
             </w:r>
           </w:p>
@@ -20205,10 +20030,10 @@
                 <w:szCs w:val="24"/>
               </w:rPr>
               <w:object w:dxaOrig="1440" w:dyaOrig="1440">
-                <v:shape id="_x0000_i1776" type="#_x0000_t75" style="width:20.25pt;height:18pt" o:ole="">
+                <v:shape id="_x0000_i1291" type="#_x0000_t75" style="width:20.25pt;height:18pt" o:ole="">
                   <v:imagedata r:id="rId10" o:title=""/>
                 </v:shape>
-                <w:control r:id="rId54" w:name="HTMLCheckbox6113" w:shapeid="_x0000_i1776"/>
+                <w:control r:id="rId54" w:name="HTMLCheckbox6113" w:shapeid="_x0000_i1291"/>
               </w:object>
             </w:r>
           </w:p>
@@ -20241,10 +20066,10 @@
                 <w:szCs w:val="24"/>
               </w:rPr>
               <w:object w:dxaOrig="1440" w:dyaOrig="1440">
-                <v:shape id="_x0000_i1775" type="#_x0000_t75" style="width:20.25pt;height:18pt" o:ole="">
+                <v:shape id="_x0000_i1294" type="#_x0000_t75" style="width:20.25pt;height:18pt" o:ole="">
                   <v:imagedata r:id="rId20" o:title=""/>
                 </v:shape>
-                <w:control r:id="rId55" w:name="HTMLCheckbox612" w:shapeid="_x0000_i1775"/>
+                <w:control r:id="rId55" w:name="HTMLCheckbox612" w:shapeid="_x0000_i1294"/>
               </w:object>
             </w:r>
           </w:p>
@@ -20373,10 +20198,10 @@
                 <w:szCs w:val="24"/>
               </w:rPr>
               <w:object w:dxaOrig="1440" w:dyaOrig="1440">
-                <v:shape id="_x0000_i1774" type="#_x0000_t75" style="width:20.25pt;height:18pt" o:ole="">
+                <v:shape id="_x0000_i1297" type="#_x0000_t75" style="width:20.25pt;height:18pt" o:ole="">
                   <v:imagedata r:id="rId10" o:title=""/>
                 </v:shape>
-                <w:control r:id="rId56" w:name="HTMLCheckbox7113" w:shapeid="_x0000_i1774"/>
+                <w:control r:id="rId56" w:name="HTMLCheckbox7113" w:shapeid="_x0000_i1297"/>
               </w:object>
             </w:r>
           </w:p>
@@ -20409,10 +20234,10 @@
                 <w:szCs w:val="24"/>
               </w:rPr>
               <w:object w:dxaOrig="1440" w:dyaOrig="1440">
-                <v:shape id="_x0000_i1773" type="#_x0000_t75" style="width:20.25pt;height:18pt" o:ole="">
+                <v:shape id="_x0000_i1300" type="#_x0000_t75" style="width:20.25pt;height:18pt" o:ole="">
                   <v:imagedata r:id="rId20" o:title=""/>
                 </v:shape>
-                <w:control r:id="rId57" w:name="HTMLCheckbox712" w:shapeid="_x0000_i1773"/>
+                <w:control r:id="rId57" w:name="HTMLCheckbox712" w:shapeid="_x0000_i1300"/>
               </w:object>
             </w:r>
           </w:p>
@@ -20541,10 +20366,10 @@
                 <w:szCs w:val="24"/>
               </w:rPr>
               <w:object w:dxaOrig="1440" w:dyaOrig="1440">
-                <v:shape id="_x0000_i1772" type="#_x0000_t75" style="width:20.25pt;height:18pt" o:ole="">
+                <v:shape id="_x0000_i1303" type="#_x0000_t75" style="width:20.25pt;height:18pt" o:ole="">
                   <v:imagedata r:id="rId20" o:title=""/>
                 </v:shape>
-                <w:control r:id="rId58" w:name="HTMLCheckbox8113" w:shapeid="_x0000_i1772"/>
+                <w:control r:id="rId58" w:name="HTMLCheckbox8113" w:shapeid="_x0000_i1303"/>
               </w:object>
             </w:r>
           </w:p>
@@ -20577,10 +20402,10 @@
                 <w:szCs w:val="24"/>
               </w:rPr>
               <w:object w:dxaOrig="1440" w:dyaOrig="1440">
-                <v:shape id="_x0000_i1771" type="#_x0000_t75" style="width:20.25pt;height:18pt" o:ole="">
+                <v:shape id="_x0000_i1306" type="#_x0000_t75" style="width:20.25pt;height:18pt" o:ole="">
                   <v:imagedata r:id="rId20" o:title=""/>
                 </v:shape>
-                <w:control r:id="rId59" w:name="HTMLCheckbox812" w:shapeid="_x0000_i1771"/>
+                <w:control r:id="rId59" w:name="HTMLCheckbox812" w:shapeid="_x0000_i1306"/>
               </w:object>
             </w:r>
           </w:p>
@@ -20617,7 +20442,6 @@
                 <w:sz w:val="24"/>
                 <w:szCs w:val="24"/>
               </w:rPr>
-              <w:lastRenderedPageBreak/>
               <w:t>5</w:t>
             </w:r>
           </w:p>
@@ -20763,6 +20587,7 @@
                 <w:sz w:val="24"/>
                 <w:szCs w:val="24"/>
               </w:rPr>
+              <w:lastRenderedPageBreak/>
               <w:t>5.1</w:t>
             </w:r>
           </w:p>
@@ -20855,10 +20680,10 @@
                 <w:szCs w:val="24"/>
               </w:rPr>
               <w:object w:dxaOrig="1440" w:dyaOrig="1440">
-                <v:shape id="_x0000_i1770" type="#_x0000_t75" style="width:20.25pt;height:18pt" o:ole="">
+                <v:shape id="_x0000_i1309" type="#_x0000_t75" style="width:20.25pt;height:18pt" o:ole="">
                   <v:imagedata r:id="rId10" o:title=""/>
                 </v:shape>
-                <w:control r:id="rId60" w:name="HTMLCheckbox4112" w:shapeid="_x0000_i1770"/>
+                <w:control r:id="rId60" w:name="HTMLCheckbox4112" w:shapeid="_x0000_i1309"/>
               </w:object>
             </w:r>
           </w:p>
@@ -20891,10 +20716,10 @@
                 <w:szCs w:val="24"/>
               </w:rPr>
               <w:object w:dxaOrig="1440" w:dyaOrig="1440">
-                <v:shape id="_x0000_i1769" type="#_x0000_t75" style="width:20.25pt;height:18pt" o:ole="">
+                <v:shape id="_x0000_i1312" type="#_x0000_t75" style="width:20.25pt;height:18pt" o:ole="">
                   <v:imagedata r:id="rId20" o:title=""/>
                 </v:shape>
-                <w:control r:id="rId61" w:name="HTMLCheckbox413" w:shapeid="_x0000_i1769"/>
+                <w:control r:id="rId61" w:name="HTMLCheckbox413" w:shapeid="_x0000_i1312"/>
               </w:object>
             </w:r>
           </w:p>
@@ -21023,10 +20848,10 @@
                 <w:szCs w:val="24"/>
               </w:rPr>
               <w:object w:dxaOrig="1440" w:dyaOrig="1440">
-                <v:shape id="_x0000_i1768" type="#_x0000_t75" style="width:20.25pt;height:18pt" o:ole="">
+                <v:shape id="_x0000_i1315" type="#_x0000_t75" style="width:20.25pt;height:18pt" o:ole="">
                   <v:imagedata r:id="rId10" o:title=""/>
                 </v:shape>
-                <w:control r:id="rId62" w:name="HTMLCheckbox5112" w:shapeid="_x0000_i1768"/>
+                <w:control r:id="rId62" w:name="HTMLCheckbox5112" w:shapeid="_x0000_i1315"/>
               </w:object>
             </w:r>
           </w:p>
@@ -21059,10 +20884,10 @@
                 <w:szCs w:val="24"/>
               </w:rPr>
               <w:object w:dxaOrig="1440" w:dyaOrig="1440">
-                <v:shape id="_x0000_i1767" type="#_x0000_t75" style="width:20.25pt;height:18pt" o:ole="">
+                <v:shape id="_x0000_i1318" type="#_x0000_t75" style="width:20.25pt;height:18pt" o:ole="">
                   <v:imagedata r:id="rId20" o:title=""/>
                 </v:shape>
-                <w:control r:id="rId63" w:name="HTMLCheckbox513" w:shapeid="_x0000_i1767"/>
+                <w:control r:id="rId63" w:name="HTMLCheckbox513" w:shapeid="_x0000_i1318"/>
               </w:object>
             </w:r>
           </w:p>
@@ -21191,10 +21016,10 @@
                 <w:szCs w:val="24"/>
               </w:rPr>
               <w:object w:dxaOrig="1440" w:dyaOrig="1440">
-                <v:shape id="_x0000_i1766" type="#_x0000_t75" style="width:20.25pt;height:18pt" o:ole="">
+                <v:shape id="_x0000_i1321" type="#_x0000_t75" style="width:20.25pt;height:18pt" o:ole="">
                   <v:imagedata r:id="rId10" o:title=""/>
                 </v:shape>
-                <w:control r:id="rId64" w:name="HTMLCheckbox6114" w:shapeid="_x0000_i1766"/>
+                <w:control r:id="rId64" w:name="HTMLCheckbox6114" w:shapeid="_x0000_i1321"/>
               </w:object>
             </w:r>
           </w:p>
@@ -21227,10 +21052,10 @@
                 <w:szCs w:val="24"/>
               </w:rPr>
               <w:object w:dxaOrig="1440" w:dyaOrig="1440">
-                <v:shape id="_x0000_i1765" type="#_x0000_t75" style="width:20.25pt;height:18pt" o:ole="">
+                <v:shape id="_x0000_i1324" type="#_x0000_t75" style="width:20.25pt;height:18pt" o:ole="">
                   <v:imagedata r:id="rId20" o:title=""/>
                 </v:shape>
-                <w:control r:id="rId65" w:name="HTMLCheckbox613" w:shapeid="_x0000_i1765"/>
+                <w:control r:id="rId65" w:name="HTMLCheckbox613" w:shapeid="_x0000_i1324"/>
               </w:object>
             </w:r>
           </w:p>
@@ -21504,10 +21329,10 @@
                 <w:szCs w:val="24"/>
               </w:rPr>
               <w:object w:dxaOrig="1440" w:dyaOrig="1440">
-                <v:shape id="_x0000_i1764" type="#_x0000_t75" style="width:20.25pt;height:18pt" o:ole="">
+                <v:shape id="_x0000_i1327" type="#_x0000_t75" style="width:20.25pt;height:18pt" o:ole="">
                   <v:imagedata r:id="rId20" o:title=""/>
                 </v:shape>
-                <w:control r:id="rId66" w:name="HTMLCheckbox8114" w:shapeid="_x0000_i1764"/>
+                <w:control r:id="rId66" w:name="HTMLCheckbox8114" w:shapeid="_x0000_i1327"/>
               </w:object>
             </w:r>
           </w:p>
@@ -21540,10 +21365,10 @@
                 <w:szCs w:val="24"/>
               </w:rPr>
               <w:object w:dxaOrig="1440" w:dyaOrig="1440">
-                <v:shape id="_x0000_i1763" type="#_x0000_t75" style="width:20.25pt;height:18pt" o:ole="">
+                <v:shape id="_x0000_i1330" type="#_x0000_t75" style="width:20.25pt;height:18pt" o:ole="">
                   <v:imagedata r:id="rId20" o:title=""/>
                 </v:shape>
-                <w:control r:id="rId67" w:name="HTMLCheckbox813" w:shapeid="_x0000_i1763"/>
+                <w:control r:id="rId67" w:name="HTMLCheckbox813" w:shapeid="_x0000_i1330"/>
               </w:object>
             </w:r>
           </w:p>
@@ -21815,10 +21640,10 @@
                 <w:szCs w:val="24"/>
               </w:rPr>
               <w:object w:dxaOrig="1440" w:dyaOrig="1440">
-                <v:shape id="_x0000_i1762" type="#_x0000_t75" style="width:20.25pt;height:18pt" o:ole="">
+                <v:shape id="_x0000_i1333" type="#_x0000_t75" style="width:20.25pt;height:18pt" o:ole="">
                   <v:imagedata r:id="rId10" o:title=""/>
                 </v:shape>
-                <w:control r:id="rId68" w:name="HTMLCheckbox4113" w:shapeid="_x0000_i1762"/>
+                <w:control r:id="rId68" w:name="HTMLCheckbox4113" w:shapeid="_x0000_i1333"/>
               </w:object>
             </w:r>
           </w:p>
@@ -21851,10 +21676,10 @@
                 <w:szCs w:val="24"/>
               </w:rPr>
               <w:object w:dxaOrig="1440" w:dyaOrig="1440">
-                <v:shape id="_x0000_i1761" type="#_x0000_t75" style="width:20.25pt;height:18pt" o:ole="">
+                <v:shape id="_x0000_i1336" type="#_x0000_t75" style="width:20.25pt;height:18pt" o:ole="">
                   <v:imagedata r:id="rId20" o:title=""/>
                 </v:shape>
-                <w:control r:id="rId69" w:name="HTMLCheckbox414" w:shapeid="_x0000_i1761"/>
+                <w:control r:id="rId69" w:name="HTMLCheckbox414" w:shapeid="_x0000_i1336"/>
               </w:object>
             </w:r>
           </w:p>
@@ -21981,10 +21806,10 @@
                 <w:szCs w:val="24"/>
               </w:rPr>
               <w:object w:dxaOrig="1440" w:dyaOrig="1440">
-                <v:shape id="_x0000_i1760" type="#_x0000_t75" style="width:20.25pt;height:18pt" o:ole="">
+                <v:shape id="_x0000_i1339" type="#_x0000_t75" style="width:20.25pt;height:18pt" o:ole="">
                   <v:imagedata r:id="rId10" o:title=""/>
                 </v:shape>
-                <w:control r:id="rId70" w:name="HTMLCheckbox5113" w:shapeid="_x0000_i1760"/>
+                <w:control r:id="rId70" w:name="HTMLCheckbox5113" w:shapeid="_x0000_i1339"/>
               </w:object>
             </w:r>
           </w:p>
@@ -22017,10 +21842,10 @@
                 <w:szCs w:val="24"/>
               </w:rPr>
               <w:object w:dxaOrig="1440" w:dyaOrig="1440">
-                <v:shape id="_x0000_i1759" type="#_x0000_t75" style="width:20.25pt;height:18pt" o:ole="">
+                <v:shape id="_x0000_i1342" type="#_x0000_t75" style="width:20.25pt;height:18pt" o:ole="">
                   <v:imagedata r:id="rId20" o:title=""/>
                 </v:shape>
-                <w:control r:id="rId71" w:name="HTMLCheckbox514" w:shapeid="_x0000_i1759"/>
+                <w:control r:id="rId71" w:name="HTMLCheckbox514" w:shapeid="_x0000_i1342"/>
               </w:object>
             </w:r>
           </w:p>
@@ -22149,10 +21974,10 @@
                 <w:szCs w:val="24"/>
               </w:rPr>
               <w:object w:dxaOrig="1440" w:dyaOrig="1440">
-                <v:shape id="_x0000_i1758" type="#_x0000_t75" style="width:20.25pt;height:18pt" o:ole="">
+                <v:shape id="_x0000_i1345" type="#_x0000_t75" style="width:20.25pt;height:18pt" o:ole="">
                   <v:imagedata r:id="rId10" o:title=""/>
                 </v:shape>
-                <w:control r:id="rId72" w:name="HTMLCheckbox6115" w:shapeid="_x0000_i1758"/>
+                <w:control r:id="rId72" w:name="HTMLCheckbox6115" w:shapeid="_x0000_i1345"/>
               </w:object>
             </w:r>
           </w:p>
@@ -22185,10 +22010,10 @@
                 <w:szCs w:val="24"/>
               </w:rPr>
               <w:object w:dxaOrig="1440" w:dyaOrig="1440">
-                <v:shape id="_x0000_i1757" type="#_x0000_t75" style="width:20.25pt;height:18pt" o:ole="">
+                <v:shape id="_x0000_i1348" type="#_x0000_t75" style="width:20.25pt;height:18pt" o:ole="">
                   <v:imagedata r:id="rId20" o:title=""/>
                 </v:shape>
-                <w:control r:id="rId73" w:name="HTMLCheckbox614" w:shapeid="_x0000_i1757"/>
+                <w:control r:id="rId73" w:name="HTMLCheckbox614" w:shapeid="_x0000_i1348"/>
               </w:object>
             </w:r>
           </w:p>
@@ -22317,10 +22142,10 @@
                 <w:szCs w:val="24"/>
               </w:rPr>
               <w:object w:dxaOrig="1440" w:dyaOrig="1440">
-                <v:shape id="_x0000_i1756" type="#_x0000_t75" style="width:20.25pt;height:18pt" o:ole="">
+                <v:shape id="_x0000_i1351" type="#_x0000_t75" style="width:20.25pt;height:18pt" o:ole="">
                   <v:imagedata r:id="rId10" o:title=""/>
                 </v:shape>
-                <w:control r:id="rId74" w:name="HTMLCheckbox7115" w:shapeid="_x0000_i1756"/>
+                <w:control r:id="rId74" w:name="HTMLCheckbox7115" w:shapeid="_x0000_i1351"/>
               </w:object>
             </w:r>
           </w:p>
@@ -22353,10 +22178,10 @@
                 <w:szCs w:val="24"/>
               </w:rPr>
               <w:object w:dxaOrig="1440" w:dyaOrig="1440">
-                <v:shape id="_x0000_i1755" type="#_x0000_t75" style="width:20.25pt;height:18pt" o:ole="">
+                <v:shape id="_x0000_i1354" type="#_x0000_t75" style="width:20.25pt;height:18pt" o:ole="">
                   <v:imagedata r:id="rId20" o:title=""/>
                 </v:shape>
-                <w:control r:id="rId75" w:name="HTMLCheckbox714" w:shapeid="_x0000_i1755"/>
+                <w:control r:id="rId75" w:name="HTMLCheckbox714" w:shapeid="_x0000_i1354"/>
               </w:object>
             </w:r>
           </w:p>
@@ -22485,10 +22310,10 @@
                 <w:szCs w:val="24"/>
               </w:rPr>
               <w:object w:dxaOrig="1440" w:dyaOrig="1440">
-                <v:shape id="_x0000_i1754" type="#_x0000_t75" style="width:20.25pt;height:18pt" o:ole="">
+                <v:shape id="_x0000_i1357" type="#_x0000_t75" style="width:20.25pt;height:18pt" o:ole="">
                   <v:imagedata r:id="rId20" o:title=""/>
                 </v:shape>
-                <w:control r:id="rId76" w:name="HTMLCheckbox8115" w:shapeid="_x0000_i1754"/>
+                <w:control r:id="rId76" w:name="HTMLCheckbox8115" w:shapeid="_x0000_i1357"/>
               </w:object>
             </w:r>
           </w:p>
@@ -22521,10 +22346,10 @@
                 <w:szCs w:val="24"/>
               </w:rPr>
               <w:object w:dxaOrig="1440" w:dyaOrig="1440">
-                <v:shape id="_x0000_i1753" type="#_x0000_t75" style="width:20.25pt;height:18pt" o:ole="">
+                <v:shape id="_x0000_i1360" type="#_x0000_t75" style="width:20.25pt;height:18pt" o:ole="">
                   <v:imagedata r:id="rId20" o:title=""/>
                 </v:shape>
-                <w:control r:id="rId77" w:name="HTMLCheckbox814" w:shapeid="_x0000_i1753"/>
+                <w:control r:id="rId77" w:name="HTMLCheckbox814" w:shapeid="_x0000_i1360"/>
               </w:object>
             </w:r>
           </w:p>
@@ -22653,10 +22478,10 @@
                 <w:szCs w:val="24"/>
               </w:rPr>
               <w:object w:dxaOrig="1440" w:dyaOrig="1440">
-                <v:shape id="_x0000_i1752" type="#_x0000_t75" style="width:20.25pt;height:18pt" o:ole="">
+                <v:shape id="_x0000_i1363" type="#_x0000_t75" style="width:20.25pt;height:18pt" o:ole="">
                   <v:imagedata r:id="rId10" o:title=""/>
                 </v:shape>
-                <w:control r:id="rId78" w:name="HTMLCheckbox4114" w:shapeid="_x0000_i1752"/>
+                <w:control r:id="rId78" w:name="HTMLCheckbox4114" w:shapeid="_x0000_i1363"/>
               </w:object>
             </w:r>
           </w:p>
@@ -22689,10 +22514,10 @@
                 <w:szCs w:val="24"/>
               </w:rPr>
               <w:object w:dxaOrig="1440" w:dyaOrig="1440">
-                <v:shape id="_x0000_i1751" type="#_x0000_t75" style="width:20.25pt;height:18pt" o:ole="">
+                <v:shape id="_x0000_i1366" type="#_x0000_t75" style="width:20.25pt;height:18pt" o:ole="">
                   <v:imagedata r:id="rId20" o:title=""/>
                 </v:shape>
-                <w:control r:id="rId79" w:name="HTMLCheckbox415" w:shapeid="_x0000_i1751"/>
+                <w:control r:id="rId79" w:name="HTMLCheckbox415" w:shapeid="_x0000_i1366"/>
               </w:object>
             </w:r>
           </w:p>
@@ -22966,10 +22791,10 @@
                 <w:szCs w:val="24"/>
               </w:rPr>
               <w:object w:dxaOrig="1440" w:dyaOrig="1440">
-                <v:shape id="_x0000_i1750" type="#_x0000_t75" style="width:20.25pt;height:18pt" o:ole="">
+                <v:shape id="_x0000_i1369" type="#_x0000_t75" style="width:20.25pt;height:18pt" o:ole="">
                   <v:imagedata r:id="rId20" o:title=""/>
                 </v:shape>
-                <w:control r:id="rId80" w:name="HTMLCheckbox6116" w:shapeid="_x0000_i1750"/>
+                <w:control r:id="rId80" w:name="HTMLCheckbox6116" w:shapeid="_x0000_i1369"/>
               </w:object>
             </w:r>
           </w:p>
@@ -23002,10 +22827,10 @@
                 <w:szCs w:val="24"/>
               </w:rPr>
               <w:object w:dxaOrig="1440" w:dyaOrig="1440">
-                <v:shape id="_x0000_i1749" type="#_x0000_t75" style="width:20.25pt;height:18pt" o:ole="">
+                <v:shape id="_x0000_i1372" type="#_x0000_t75" style="width:20.25pt;height:18pt" o:ole="">
                   <v:imagedata r:id="rId20" o:title=""/>
                 </v:shape>
-                <w:control r:id="rId81" w:name="HTMLCheckbox615" w:shapeid="_x0000_i1749"/>
+                <w:control r:id="rId81" w:name="HTMLCheckbox615" w:shapeid="_x0000_i1372"/>
               </w:object>
             </w:r>
           </w:p>
@@ -23134,10 +22959,10 @@
                 <w:szCs w:val="24"/>
               </w:rPr>
               <w:object w:dxaOrig="1440" w:dyaOrig="1440">
-                <v:shape id="_x0000_i1748" type="#_x0000_t75" style="width:20.25pt;height:18pt" o:ole="">
+                <v:shape id="_x0000_i1375" type="#_x0000_t75" style="width:20.25pt;height:18pt" o:ole="">
                   <v:imagedata r:id="rId20" o:title=""/>
                 </v:shape>
-                <w:control r:id="rId82" w:name="HTMLCheckbox7116" w:shapeid="_x0000_i1748"/>
+                <w:control r:id="rId82" w:name="HTMLCheckbox7116" w:shapeid="_x0000_i1375"/>
               </w:object>
             </w:r>
           </w:p>
@@ -23170,10 +22995,10 @@
                 <w:szCs w:val="24"/>
               </w:rPr>
               <w:object w:dxaOrig="1440" w:dyaOrig="1440">
-                <v:shape id="_x0000_i1747" type="#_x0000_t75" style="width:20.25pt;height:18pt" o:ole="">
+                <v:shape id="_x0000_i1378" type="#_x0000_t75" style="width:20.25pt;height:18pt" o:ole="">
                   <v:imagedata r:id="rId20" o:title=""/>
                 </v:shape>
-                <w:control r:id="rId83" w:name="HTMLCheckbox715" w:shapeid="_x0000_i1747"/>
+                <w:control r:id="rId83" w:name="HTMLCheckbox715" w:shapeid="_x0000_i1378"/>
               </w:object>
             </w:r>
           </w:p>
@@ -23440,10 +23265,10 @@
                 <w:szCs w:val="24"/>
               </w:rPr>
               <w:object w:dxaOrig="1440" w:dyaOrig="1440">
-                <v:shape id="_x0000_i1746" type="#_x0000_t75" style="width:20.25pt;height:18pt" o:ole="">
+                <v:shape id="_x0000_i1381" type="#_x0000_t75" style="width:20.25pt;height:18pt" o:ole="">
                   <v:imagedata r:id="rId20" o:title=""/>
                 </v:shape>
-                <w:control r:id="rId84" w:name="HTMLCheckbox4115" w:shapeid="_x0000_i1746"/>
+                <w:control r:id="rId84" w:name="HTMLCheckbox4115" w:shapeid="_x0000_i1381"/>
               </w:object>
             </w:r>
           </w:p>
@@ -23476,10 +23301,10 @@
                 <w:szCs w:val="24"/>
               </w:rPr>
               <w:object w:dxaOrig="1440" w:dyaOrig="1440">
-                <v:shape id="_x0000_i1745" type="#_x0000_t75" style="width:20.25pt;height:18pt" o:ole="">
+                <v:shape id="_x0000_i1384" type="#_x0000_t75" style="width:20.25pt;height:18pt" o:ole="">
                   <v:imagedata r:id="rId20" o:title=""/>
                 </v:shape>
-                <w:control r:id="rId85" w:name="HTMLCheckbox416" w:shapeid="_x0000_i1745"/>
+                <w:control r:id="rId85" w:name="HTMLCheckbox416" w:shapeid="_x0000_i1384"/>
               </w:object>
             </w:r>
           </w:p>
@@ -23587,10 +23412,10 @@
                 <w:szCs w:val="24"/>
               </w:rPr>
               <w:object w:dxaOrig="1440" w:dyaOrig="1440">
-                <v:shape id="_x0000_i1744" type="#_x0000_t75" style="width:20.25pt;height:18pt" o:ole="">
+                <v:shape id="_x0000_i1387" type="#_x0000_t75" style="width:20.25pt;height:18pt" o:ole="">
                   <v:imagedata r:id="rId20" o:title=""/>
                 </v:shape>
-                <w:control r:id="rId86" w:name="HTMLCheckbox5115" w:shapeid="_x0000_i1744"/>
+                <w:control r:id="rId86" w:name="HTMLCheckbox5115" w:shapeid="_x0000_i1387"/>
               </w:object>
             </w:r>
           </w:p>
@@ -23623,10 +23448,10 @@
                 <w:szCs w:val="24"/>
               </w:rPr>
               <w:object w:dxaOrig="1440" w:dyaOrig="1440">
-                <v:shape id="_x0000_i1743" type="#_x0000_t75" style="width:20.25pt;height:18pt" o:ole="">
+                <v:shape id="_x0000_i1390" type="#_x0000_t75" style="width:20.25pt;height:18pt" o:ole="">
                   <v:imagedata r:id="rId20" o:title=""/>
                 </v:shape>
-                <w:control r:id="rId87" w:name="HTMLCheckbox516" w:shapeid="_x0000_i1743"/>
+                <w:control r:id="rId87" w:name="HTMLCheckbox516" w:shapeid="_x0000_i1390"/>
               </w:object>
             </w:r>
           </w:p>
@@ -23734,10 +23559,10 @@
                 <w:szCs w:val="24"/>
               </w:rPr>
               <w:object w:dxaOrig="1440" w:dyaOrig="1440">
-                <v:shape id="_x0000_i1742" type="#_x0000_t75" style="width:20.25pt;height:18pt" o:ole="">
+                <v:shape id="_x0000_i1393" type="#_x0000_t75" style="width:20.25pt;height:18pt" o:ole="">
                   <v:imagedata r:id="rId20" o:title=""/>
                 </v:shape>
-                <w:control r:id="rId88" w:name="HTMLCheckbox6117" w:shapeid="_x0000_i1742"/>
+                <w:control r:id="rId88" w:name="HTMLCheckbox6117" w:shapeid="_x0000_i1393"/>
               </w:object>
             </w:r>
           </w:p>
@@ -23770,10 +23595,10 @@
                 <w:szCs w:val="24"/>
               </w:rPr>
               <w:object w:dxaOrig="1440" w:dyaOrig="1440">
-                <v:shape id="_x0000_i1741" type="#_x0000_t75" style="width:20.25pt;height:18pt" o:ole="">
+                <v:shape id="_x0000_i1396" type="#_x0000_t75" style="width:20.25pt;height:18pt" o:ole="">
                   <v:imagedata r:id="rId20" o:title=""/>
                 </v:shape>
-                <w:control r:id="rId89" w:name="HTMLCheckbox616" w:shapeid="_x0000_i1741"/>
+                <w:control r:id="rId89" w:name="HTMLCheckbox616" w:shapeid="_x0000_i1396"/>
               </w:object>
             </w:r>
           </w:p>
@@ -23881,10 +23706,10 @@
                 <w:szCs w:val="24"/>
               </w:rPr>
               <w:object w:dxaOrig="1440" w:dyaOrig="1440">
-                <v:shape id="_x0000_i1740" type="#_x0000_t75" style="width:20.25pt;height:18pt" o:ole="">
+                <v:shape id="_x0000_i1399" type="#_x0000_t75" style="width:20.25pt;height:18pt" o:ole="">
                   <v:imagedata r:id="rId20" o:title=""/>
                 </v:shape>
-                <w:control r:id="rId90" w:name="HTMLCheckbox7117" w:shapeid="_x0000_i1740"/>
+                <w:control r:id="rId90" w:name="HTMLCheckbox7117" w:shapeid="_x0000_i1399"/>
               </w:object>
             </w:r>
           </w:p>
@@ -23917,10 +23742,10 @@
                 <w:szCs w:val="24"/>
               </w:rPr>
               <w:object w:dxaOrig="1440" w:dyaOrig="1440">
-                <v:shape id="_x0000_i1739" type="#_x0000_t75" style="width:20.25pt;height:18pt" o:ole="">
+                <v:shape id="_x0000_i1402" type="#_x0000_t75" style="width:20.25pt;height:18pt" o:ole="">
                   <v:imagedata r:id="rId20" o:title=""/>
                 </v:shape>
-                <w:control r:id="rId91" w:name="HTMLCheckbox716" w:shapeid="_x0000_i1739"/>
+                <w:control r:id="rId91" w:name="HTMLCheckbox716" w:shapeid="_x0000_i1402"/>
               </w:object>
             </w:r>
           </w:p>
@@ -24028,10 +23853,10 @@
                 <w:szCs w:val="24"/>
               </w:rPr>
               <w:object w:dxaOrig="1440" w:dyaOrig="1440">
-                <v:shape id="_x0000_i1738" type="#_x0000_t75" style="width:20.25pt;height:18pt" o:ole="">
+                <v:shape id="_x0000_i1405" type="#_x0000_t75" style="width:20.25pt;height:18pt" o:ole="">
                   <v:imagedata r:id="rId20" o:title=""/>
                 </v:shape>
-                <w:control r:id="rId92" w:name="HTMLCheckbox8117" w:shapeid="_x0000_i1738"/>
+                <w:control r:id="rId92" w:name="HTMLCheckbox8117" w:shapeid="_x0000_i1405"/>
               </w:object>
             </w:r>
           </w:p>
@@ -24064,10 +23889,10 @@
                 <w:szCs w:val="24"/>
               </w:rPr>
               <w:object w:dxaOrig="1440" w:dyaOrig="1440">
-                <v:shape id="_x0000_i1737" type="#_x0000_t75" style="width:20.25pt;height:18pt" o:ole="">
+                <v:shape id="_x0000_i1408" type="#_x0000_t75" style="width:20.25pt;height:18pt" o:ole="">
                   <v:imagedata r:id="rId20" o:title=""/>
                 </v:shape>
-                <w:control r:id="rId93" w:name="HTMLCheckbox816" w:shapeid="_x0000_i1737"/>
+                <w:control r:id="rId93" w:name="HTMLCheckbox816" w:shapeid="_x0000_i1408"/>
               </w:object>
             </w:r>
           </w:p>
@@ -24088,16 +23913,16 @@
           <w:szCs w:val="24"/>
         </w:rPr>
       </w:pPr>
-      <w:bookmarkStart w:id="34" w:name="_Toc92870008"/>
-      <w:bookmarkStart w:id="35" w:name="_Toc210447125"/>
+      <w:bookmarkStart w:id="32" w:name="_Toc92870008"/>
+      <w:bookmarkStart w:id="33" w:name="_Toc210447125"/>
       <w:r>
         <w:rPr>
           <w:szCs w:val="24"/>
         </w:rPr>
         <w:t>QUẢN LÝ RỦI RO</w:t>
       </w:r>
-      <w:bookmarkEnd w:id="34"/>
-      <w:bookmarkEnd w:id="35"/>
+      <w:bookmarkEnd w:id="32"/>
+      <w:bookmarkEnd w:id="33"/>
       <w:r>
         <w:rPr>
           <w:szCs w:val="24"/>
@@ -24415,7 +24240,7 @@
                 <w:sz w:val="24"/>
                 <w:szCs w:val="24"/>
               </w:rPr>
-              <w:t>Sinh viên có công việc khác cần tập trung hơn</w:t>
+              <w:t>Thành viên trong đội vắng mặt do các vấn đề cá nhân.</w:t>
             </w:r>
           </w:p>
         </w:tc>
@@ -24455,11 +24280,18 @@
               <w:ind w:left="0"/>
               <w:rPr>
                 <w:rFonts w:ascii="Times New Roman" w:hAnsi="Times New Roman"/>
-                <w:i/>
-                <w:sz w:val="24"/>
-                <w:szCs w:val="24"/>
-              </w:rPr>
-            </w:pPr>
+                <w:sz w:val="24"/>
+                <w:szCs w:val="24"/>
+              </w:rPr>
+            </w:pPr>
+            <w:r>
+              <w:rPr>
+                <w:rFonts w:ascii="Times New Roman" w:hAnsi="Times New Roman"/>
+                <w:sz w:val="24"/>
+                <w:szCs w:val="24"/>
+              </w:rPr>
+              <w:t>Động viên các thành viên còn lại trong đội tập trung và quyết tâm hoàn thành công việc, cũng như đào tạo cho thành viên mới bắt kịp với tiến độ của công việc.</w:t>
+            </w:r>
           </w:p>
         </w:tc>
       </w:tr>
@@ -24541,7 +24373,15 @@
                 <w:sz w:val="24"/>
                 <w:szCs w:val="24"/>
               </w:rPr>
-              <w:t xml:space="preserve">Tiến độ có thể bị chậm ngoài ý muốn </w:t>
+              <w:t>Tiến</w:t>
+            </w:r>
+            <w:r>
+              <w:rPr>
+                <w:rFonts w:ascii="Times New Roman" w:hAnsi="Times New Roman"/>
+                <w:sz w:val="24"/>
+                <w:szCs w:val="24"/>
+              </w:rPr>
+              <w:t xml:space="preserve"> độ có thể bị chậm ngoài ý muốn, không hoàn thành mục do khách hàng đề ra. </w:t>
             </w:r>
           </w:p>
         </w:tc>
@@ -24568,6 +24408,14 @@
               </w:rPr>
               <w:t>Thay đổi về quy trình quản lý của Bộ, HV</w:t>
             </w:r>
+            <w:r>
+              <w:rPr>
+                <w:rFonts w:ascii="Times New Roman" w:hAnsi="Times New Roman"/>
+                <w:sz w:val="24"/>
+                <w:szCs w:val="24"/>
+              </w:rPr>
+              <w:t>. Hoặc có thể do cách vấn đề cá nhân</w:t>
+            </w:r>
           </w:p>
         </w:tc>
         <w:tc>
@@ -24585,6 +24433,22 @@
                 <w:szCs w:val="24"/>
               </w:rPr>
             </w:pPr>
+            <w:r>
+              <w:rPr>
+                <w:rFonts w:ascii="Times New Roman" w:hAnsi="Times New Roman"/>
+                <w:sz w:val="24"/>
+                <w:szCs w:val="24"/>
+              </w:rPr>
+              <w:t xml:space="preserve">Người quản trị dự án và trưởng các bộ phận phải chủ động năm bắt và quản lý tốt các công việc của cấp </w:t>
+            </w:r>
+            <w:r>
+              <w:rPr>
+                <w:rFonts w:ascii="Times New Roman" w:hAnsi="Times New Roman"/>
+                <w:sz w:val="24"/>
+                <w:szCs w:val="24"/>
+              </w:rPr>
+              <w:t>dưới.</w:t>
+            </w:r>
           </w:p>
         </w:tc>
         <w:tc>
@@ -24608,8 +24472,200 @@
                 <w:sz w:val="24"/>
                 <w:szCs w:val="24"/>
               </w:rPr>
-              <w:t>Tập trung toàn bộ nguồn lực xử lý những thay đổ và ảnh hưởng của nó lên các phần khác nhanh nhất có thể</w:t>
-            </w:r>
+              <w:t>Tập trung toàn bộ nguồn lực xử lý những thay đổ</w:t>
+            </w:r>
+            <w:r>
+              <w:rPr>
+                <w:rFonts w:ascii="Times New Roman" w:hAnsi="Times New Roman"/>
+                <w:sz w:val="24"/>
+                <w:szCs w:val="24"/>
+              </w:rPr>
+              <w:t>i</w:t>
+            </w:r>
+            <w:r>
+              <w:rPr>
+                <w:rFonts w:ascii="Times New Roman" w:hAnsi="Times New Roman"/>
+                <w:sz w:val="24"/>
+                <w:szCs w:val="24"/>
+              </w:rPr>
+              <w:t xml:space="preserve"> và ảnh hưởng của nó lên các phần khác nhanh nhất có thể</w:t>
+            </w:r>
+            <w:r>
+              <w:rPr>
+                <w:rFonts w:ascii="Times New Roman" w:hAnsi="Times New Roman"/>
+                <w:sz w:val="24"/>
+                <w:szCs w:val="24"/>
+              </w:rPr>
+              <w:t>.</w:t>
+            </w:r>
+          </w:p>
+        </w:tc>
+      </w:tr>
+      <w:tr>
+        <w:tc>
+          <w:tcPr>
+            <w:tcW w:w="738" w:type="dxa"/>
+          </w:tcPr>
+          <w:p>
+            <w:pPr>
+              <w:pStyle w:val="Style1"/>
+              <w:spacing w:line="240" w:lineRule="auto"/>
+              <w:ind w:left="0"/>
+              <w:rPr>
+                <w:rFonts w:ascii="Times New Roman" w:hAnsi="Times New Roman"/>
+                <w:i/>
+                <w:sz w:val="24"/>
+                <w:szCs w:val="24"/>
+              </w:rPr>
+            </w:pPr>
+            <w:r>
+              <w:rPr>
+                <w:rFonts w:ascii="Times New Roman" w:hAnsi="Times New Roman"/>
+                <w:i/>
+                <w:sz w:val="24"/>
+                <w:szCs w:val="24"/>
+              </w:rPr>
+              <w:t>3.</w:t>
+            </w:r>
+          </w:p>
+        </w:tc>
+        <w:tc>
+          <w:tcPr>
+            <w:tcW w:w="2021" w:type="dxa"/>
+          </w:tcPr>
+          <w:p>
+            <w:pPr>
+              <w:pStyle w:val="Style1"/>
+              <w:spacing w:line="240" w:lineRule="auto"/>
+              <w:ind w:left="0"/>
+              <w:rPr>
+                <w:rFonts w:ascii="Times New Roman" w:hAnsi="Times New Roman"/>
+                <w:b/>
+                <w:i/>
+                <w:sz w:val="24"/>
+                <w:szCs w:val="24"/>
+              </w:rPr>
+            </w:pPr>
+            <w:r>
+              <w:rPr>
+                <w:rFonts w:ascii="Times New Roman" w:hAnsi="Times New Roman"/>
+                <w:b/>
+                <w:i/>
+                <w:sz w:val="24"/>
+                <w:szCs w:val="24"/>
+              </w:rPr>
+              <w:t>Thay đổi về cơ chế quản lý học sinh trong các cấp học</w:t>
+            </w:r>
+          </w:p>
+        </w:tc>
+        <w:tc>
+          <w:tcPr>
+            <w:tcW w:w="1442" w:type="dxa"/>
+          </w:tcPr>
+          <w:p>
+            <w:pPr>
+              <w:pStyle w:val="Style1"/>
+              <w:spacing w:line="240" w:lineRule="auto"/>
+              <w:ind w:left="0"/>
+              <w:rPr>
+                <w:rFonts w:ascii="Times New Roman" w:hAnsi="Times New Roman"/>
+                <w:sz w:val="24"/>
+                <w:szCs w:val="24"/>
+              </w:rPr>
+            </w:pPr>
+            <w:r>
+              <w:rPr>
+                <w:rFonts w:ascii="Times New Roman" w:hAnsi="Times New Roman"/>
+                <w:sz w:val="24"/>
+                <w:szCs w:val="24"/>
+              </w:rPr>
+              <w:t>Thay đổi gần như toàn bộ các tài liệu, quy trình phần mềm.</w:t>
+            </w:r>
+          </w:p>
+        </w:tc>
+        <w:tc>
+          <w:tcPr>
+            <w:tcW w:w="1464" w:type="dxa"/>
+          </w:tcPr>
+          <w:p>
+            <w:pPr>
+              <w:pStyle w:val="Style1"/>
+              <w:spacing w:line="240" w:lineRule="auto"/>
+              <w:ind w:left="0"/>
+              <w:rPr>
+                <w:rFonts w:ascii="Times New Roman" w:hAnsi="Times New Roman"/>
+                <w:sz w:val="24"/>
+                <w:szCs w:val="24"/>
+              </w:rPr>
+            </w:pPr>
+            <w:r>
+              <w:rPr>
+                <w:rFonts w:ascii="Times New Roman" w:hAnsi="Times New Roman"/>
+                <w:sz w:val="24"/>
+                <w:szCs w:val="24"/>
+              </w:rPr>
+              <w:t>Bộ giáo dục và đào tạo thay đổi cơ chế về quản lý giáo dục.</w:t>
+            </w:r>
+          </w:p>
+        </w:tc>
+        <w:tc>
+          <w:tcPr>
+            <w:tcW w:w="1442" w:type="dxa"/>
+          </w:tcPr>
+          <w:p>
+            <w:pPr>
+              <w:pStyle w:val="Style1"/>
+              <w:spacing w:line="240" w:lineRule="auto"/>
+              <w:ind w:left="0"/>
+              <w:rPr>
+                <w:rFonts w:ascii="Times New Roman" w:hAnsi="Times New Roman"/>
+                <w:sz w:val="24"/>
+                <w:szCs w:val="24"/>
+              </w:rPr>
+            </w:pPr>
+            <w:r>
+              <w:rPr>
+                <w:rFonts w:ascii="Times New Roman" w:hAnsi="Times New Roman"/>
+                <w:sz w:val="24"/>
+                <w:szCs w:val="24"/>
+              </w:rPr>
+              <w:t>Chuẩn bị các phương án dự phòng</w:t>
+            </w:r>
+            <w:r>
+              <w:rPr>
+                <w:rFonts w:ascii="Times New Roman" w:hAnsi="Times New Roman"/>
+                <w:sz w:val="24"/>
+                <w:szCs w:val="24"/>
+              </w:rPr>
+              <w:t xml:space="preserve"> trong các module của mã nguồn</w:t>
+            </w:r>
+            <w:r>
+              <w:rPr>
+                <w:rFonts w:ascii="Times New Roman" w:hAnsi="Times New Roman"/>
+                <w:sz w:val="24"/>
+                <w:szCs w:val="24"/>
+              </w:rPr>
+              <w:t>.</w:t>
+            </w:r>
+            <w:bookmarkStart w:id="34" w:name="_GoBack"/>
+            <w:bookmarkEnd w:id="34"/>
+          </w:p>
+        </w:tc>
+        <w:tc>
+          <w:tcPr>
+            <w:tcW w:w="1418" w:type="dxa"/>
+          </w:tcPr>
+          <w:p>
+            <w:pPr>
+              <w:pStyle w:val="Style1"/>
+              <w:spacing w:line="240" w:lineRule="auto"/>
+              <w:ind w:left="0"/>
+              <w:rPr>
+                <w:rFonts w:ascii="Times New Roman" w:hAnsi="Times New Roman"/>
+                <w:sz w:val="24"/>
+                <w:szCs w:val="24"/>
+              </w:rPr>
+            </w:pPr>
           </w:p>
         </w:tc>
       </w:tr>
@@ -24641,16 +24697,16 @@
           <w:szCs w:val="24"/>
         </w:rPr>
       </w:pPr>
-      <w:bookmarkStart w:id="36" w:name="_Toc92870009"/>
-      <w:bookmarkStart w:id="37" w:name="_Toc210447126"/>
+      <w:bookmarkStart w:id="35" w:name="_Toc92870009"/>
+      <w:bookmarkStart w:id="36" w:name="_Toc210447126"/>
       <w:r>
         <w:rPr>
           <w:szCs w:val="24"/>
         </w:rPr>
         <w:t>CÁC VẤN ĐỀ KHÁC</w:t>
       </w:r>
+      <w:bookmarkEnd w:id="35"/>
       <w:bookmarkEnd w:id="36"/>
-      <w:bookmarkEnd w:id="37"/>
       <w:r>
         <w:rPr>
           <w:szCs w:val="24"/>
@@ -24903,7 +24959,7 @@
 
 <file path=word/numbering.xml><?xml version="1.0" encoding="utf-8"?>
 <w:numbering xmlns:wpc="http://schemas.microsoft.com/office/word/2010/wordprocessingCanvas" xmlns:mc="http://schemas.openxmlformats.org/markup-compatibility/2006" xmlns:o="urn:schemas-microsoft-com:office:office" xmlns:r="http://schemas.openxmlformats.org/officeDocument/2006/relationships" xmlns:m="http://schemas.openxmlformats.org/officeDocument/2006/math" xmlns:v="urn:schemas-microsoft-com:vml" xmlns:wp14="http://schemas.microsoft.com/office/word/2010/wordprocessingDrawing" xmlns:wp="http://schemas.openxmlformats.org/drawingml/2006/wordprocessingDrawing" xmlns:w10="urn:schemas-microsoft-com:office:word" xmlns:w="http://schemas.openxmlformats.org/wordprocessingml/2006/main" xmlns:w14="http://schemas.microsoft.com/office/word/2010/wordml" xmlns:w15="http://schemas.microsoft.com/office/word/2012/wordml" xmlns:wpg="http://schemas.microsoft.com/office/word/2010/wordprocessingGroup" xmlns:wpi="http://schemas.microsoft.com/office/word/2010/wordprocessingInk" xmlns:wne="http://schemas.microsoft.com/office/word/2006/wordml" xmlns:wps="http://schemas.microsoft.com/office/word/2010/wordprocessingShape" mc:Ignorable="w14 w15 wp14">
-  <w:abstractNum w:abstractNumId="0">
+  <w:abstractNum w:abstractNumId="0" w15:restartNumberingAfterBreak="0">
     <w:nsid w:val="06842749"/>
     <w:multiLevelType w:val="hybridMultilevel"/>
     <w:tmpl w:val="BF72EC94"/>
@@ -25043,7 +25099,7 @@
       </w:rPr>
     </w:lvl>
   </w:abstractNum>
-  <w:abstractNum w:abstractNumId="1">
+  <w:abstractNum w:abstractNumId="1" w15:restartNumberingAfterBreak="0">
     <w:nsid w:val="08A84883"/>
     <w:multiLevelType w:val="hybridMultilevel"/>
     <w:tmpl w:val="FA1EE800"/>
@@ -25156,7 +25212,7 @@
       </w:pPr>
     </w:lvl>
   </w:abstractNum>
-  <w:abstractNum w:abstractNumId="2">
+  <w:abstractNum w:abstractNumId="2" w15:restartNumberingAfterBreak="0">
     <w:nsid w:val="145D6CE3"/>
     <w:multiLevelType w:val="hybridMultilevel"/>
     <w:tmpl w:val="FBE657E8"/>
@@ -25296,7 +25352,7 @@
       </w:rPr>
     </w:lvl>
   </w:abstractNum>
-  <w:abstractNum w:abstractNumId="3">
+  <w:abstractNum w:abstractNumId="3" w15:restartNumberingAfterBreak="0">
     <w:nsid w:val="1BEC6F91"/>
     <w:multiLevelType w:val="hybridMultilevel"/>
     <w:tmpl w:val="D376011C"/>
@@ -25436,7 +25492,7 @@
       </w:rPr>
     </w:lvl>
   </w:abstractNum>
-  <w:abstractNum w:abstractNumId="4">
+  <w:abstractNum w:abstractNumId="4" w15:restartNumberingAfterBreak="0">
     <w:nsid w:val="206B5763"/>
     <w:multiLevelType w:val="hybridMultilevel"/>
     <w:tmpl w:val="54C0CB96"/>
@@ -25576,7 +25632,7 @@
       </w:rPr>
     </w:lvl>
   </w:abstractNum>
-  <w:abstractNum w:abstractNumId="5">
+  <w:abstractNum w:abstractNumId="5" w15:restartNumberingAfterBreak="0">
     <w:nsid w:val="2AF36DA8"/>
     <w:multiLevelType w:val="hybridMultilevel"/>
     <w:tmpl w:val="44A27ABC"/>
@@ -25716,7 +25772,7 @@
       </w:rPr>
     </w:lvl>
   </w:abstractNum>
-  <w:abstractNum w:abstractNumId="6">
+  <w:abstractNum w:abstractNumId="6" w15:restartNumberingAfterBreak="0">
     <w:nsid w:val="33CD7B5B"/>
     <w:multiLevelType w:val="hybridMultilevel"/>
     <w:tmpl w:val="5A6A0342"/>
@@ -25856,14 +25912,13 @@
       </w:rPr>
     </w:lvl>
   </w:abstractNum>
-  <w:abstractNum w:abstractNumId="7">
+  <w:abstractNum w:abstractNumId="7" w15:restartNumberingAfterBreak="0">
     <w:nsid w:val="43B3632E"/>
     <w:multiLevelType w:val="multilevel"/>
     <w:tmpl w:val="63A4E140"/>
     <w:lvl w:ilvl="0">
       <w:start w:val="1"/>
       <w:numFmt w:val="decimal"/>
-      <w:pStyle w:val="Heading1"/>
       <w:lvlText w:val="%1."/>
       <w:lvlJc w:val="left"/>
       <w:pPr>
@@ -25879,7 +25934,6 @@
     <w:lvl w:ilvl="1">
       <w:start w:val="1"/>
       <w:numFmt w:val="decimal"/>
-      <w:pStyle w:val="Heading2"/>
       <w:lvlText w:val="%1.%2."/>
       <w:lvlJc w:val="left"/>
       <w:pPr>
@@ -25895,7 +25949,6 @@
     <w:lvl w:ilvl="2">
       <w:start w:val="1"/>
       <w:numFmt w:val="decimal"/>
-      <w:pStyle w:val="Heading3"/>
       <w:lvlText w:val="%1.%2.%3."/>
       <w:lvlJc w:val="left"/>
       <w:pPr>
@@ -25911,7 +25964,6 @@
     <w:lvl w:ilvl="3">
       <w:start w:val="1"/>
       <w:numFmt w:val="decimal"/>
-      <w:pStyle w:val="Heading4"/>
       <w:lvlText w:val="%1.%2.%3.%4"/>
       <w:lvlJc w:val="left"/>
       <w:pPr>
@@ -25927,7 +25979,6 @@
     <w:lvl w:ilvl="4">
       <w:start w:val="1"/>
       <w:numFmt w:val="decimal"/>
-      <w:pStyle w:val="Heading5"/>
       <w:lvlText w:val="%1.%2.%3.%4.%5"/>
       <w:lvlJc w:val="left"/>
       <w:pPr>
@@ -25943,7 +25994,6 @@
     <w:lvl w:ilvl="5">
       <w:start w:val="1"/>
       <w:numFmt w:val="decimal"/>
-      <w:pStyle w:val="Heading6"/>
       <w:lvlText w:val="%1.%2.%3.%4.%5.%6"/>
       <w:lvlJc w:val="left"/>
       <w:pPr>
@@ -25959,7 +26009,6 @@
     <w:lvl w:ilvl="6">
       <w:start w:val="1"/>
       <w:numFmt w:val="decimal"/>
-      <w:pStyle w:val="Heading7"/>
       <w:lvlText w:val="%1.%2.%3.%4.%5.%6.%7"/>
       <w:lvlJc w:val="left"/>
       <w:pPr>
@@ -25975,7 +26024,6 @@
     <w:lvl w:ilvl="7">
       <w:start w:val="1"/>
       <w:numFmt w:val="decimal"/>
-      <w:pStyle w:val="Heading8"/>
       <w:lvlText w:val="%1.%2.%3.%4.%5.%6.%7.%8"/>
       <w:lvlJc w:val="left"/>
       <w:pPr>
@@ -25991,7 +26039,6 @@
     <w:lvl w:ilvl="8">
       <w:start w:val="1"/>
       <w:numFmt w:val="decimal"/>
-      <w:pStyle w:val="Heading9"/>
       <w:lvlText w:val="%1.%2.%3.%4.%5.%6.%7.%8.%9"/>
       <w:lvlJc w:val="left"/>
       <w:pPr>
@@ -26005,7 +26052,7 @@
       </w:rPr>
     </w:lvl>
   </w:abstractNum>
-  <w:abstractNum w:abstractNumId="8">
+  <w:abstractNum w:abstractNumId="8" w15:restartNumberingAfterBreak="0">
     <w:nsid w:val="4DAE4489"/>
     <w:multiLevelType w:val="hybridMultilevel"/>
     <w:tmpl w:val="20F24310"/>
@@ -26145,7 +26192,7 @@
       </w:rPr>
     </w:lvl>
   </w:abstractNum>
-  <w:abstractNum w:abstractNumId="9">
+  <w:abstractNum w:abstractNumId="9" w15:restartNumberingAfterBreak="0">
     <w:nsid w:val="599D23D8"/>
     <w:multiLevelType w:val="hybridMultilevel"/>
     <w:tmpl w:val="955A3248"/>
@@ -26285,7 +26332,7 @@
       </w:rPr>
     </w:lvl>
   </w:abstractNum>
-  <w:abstractNum w:abstractNumId="10">
+  <w:abstractNum w:abstractNumId="10" w15:restartNumberingAfterBreak="0">
     <w:nsid w:val="5EBB6793"/>
     <w:multiLevelType w:val="hybridMultilevel"/>
     <w:tmpl w:val="CBBA3B34"/>
@@ -26426,7 +26473,7 @@
       </w:rPr>
     </w:lvl>
   </w:abstractNum>
-  <w:abstractNum w:abstractNumId="11">
+  <w:abstractNum w:abstractNumId="11" w15:restartNumberingAfterBreak="0">
     <w:nsid w:val="673A707B"/>
     <w:multiLevelType w:val="hybridMultilevel"/>
     <w:tmpl w:val="037C10C8"/>
@@ -26566,7 +26613,7 @@
       </w:rPr>
     </w:lvl>
   </w:abstractNum>
-  <w:abstractNum w:abstractNumId="12">
+  <w:abstractNum w:abstractNumId="12" w15:restartNumberingAfterBreak="0">
     <w:nsid w:val="6EEA43B2"/>
     <w:multiLevelType w:val="hybridMultilevel"/>
     <w:tmpl w:val="896A4F68"/>
@@ -26706,7 +26753,7 @@
       </w:rPr>
     </w:lvl>
   </w:abstractNum>
-  <w:abstractNum w:abstractNumId="13">
+  <w:abstractNum w:abstractNumId="13" w15:restartNumberingAfterBreak="0">
     <w:nsid w:val="769176D0"/>
     <w:multiLevelType w:val="hybridMultilevel"/>
     <w:tmpl w:val="C5E8DD10"/>
@@ -26846,7 +26893,7 @@
       </w:rPr>
     </w:lvl>
   </w:abstractNum>
-  <w:abstractNum w:abstractNumId="14">
+  <w:abstractNum w:abstractNumId="14" w15:restartNumberingAfterBreak="0">
     <w:nsid w:val="7C1920B2"/>
     <w:multiLevelType w:val="singleLevel"/>
     <w:tmpl w:val="F1782FE4"/>
@@ -27558,6 +27605,7 @@
   </w:style>
   <w:style w:type="numbering" w:default="1" w:styleId="NoList">
     <w:name w:val="No List"/>
+    <w:uiPriority w:val="99"/>
     <w:semiHidden/>
     <w:unhideWhenUsed/>
   </w:style>
@@ -27879,7 +27927,6 @@
       <w:szCs w:val="20"/>
     </w:rPr>
     <w:tblPr>
-      <w:tblInd w:w="0" w:type="dxa"/>
       <w:tblBorders>
         <w:top w:val="single" w:sz="4" w:space="0" w:color="auto"/>
         <w:left w:val="single" w:sz="4" w:space="0" w:color="auto"/>
@@ -27888,12 +27935,6 @@
         <w:insideH w:val="single" w:sz="4" w:space="0" w:color="auto"/>
         <w:insideV w:val="single" w:sz="4" w:space="0" w:color="auto"/>
       </w:tblBorders>
-      <w:tblCellMar>
-        <w:top w:w="0" w:type="dxa"/>
-        <w:left w:w="108" w:type="dxa"/>
-        <w:bottom w:w="0" w:type="dxa"/>
-        <w:right w:w="108" w:type="dxa"/>
-      </w:tblCellMar>
     </w:tblPr>
   </w:style>
   <w:style w:type="character" w:styleId="PageNumber">

</xml_diff>